<commit_message>
beautifying program, adding comments
</commit_message>
<xml_diff>
--- a/Blackjack.docx
+++ b/Blackjack.docx
@@ -738,16 +738,55 @@
     </w:p>
     <w:p>
       <w:r>
-        <w:t xml:space="preserve">Naprogramuji známou karetní hru Black Jack, ke které dále vytvořím kalkulátor, který bude brát v potaz všechny aspekty(pravidla hry, zbývající karty, možnosti tahu hráče a krupiéra) ovlivňující výsledek hry a bude je zobrazovat uživateli. Hlavní částí projektu je tedy onen kalkulátor, který bude počítat pravděpodobnost výhry v daném bodě hry a zobrazovat hráči všechny jeho možnosti. Jedná se tedy o projekt, velmi spjatý s mojí oblíbenou částí matematiky, kombinatoriky. </w:t>
+        <w:t xml:space="preserve">Naprogramuji známou karetní hru Black Jack, ke které dále vytvořím kalkulátor, který bude brát v potaz všechny </w:t>
+      </w:r>
+      <w:r>
+        <w:t>aspekty (</w:t>
+      </w:r>
+      <w:r>
+        <w:t xml:space="preserve">pravidla hry, zbývající karty, možnosti tahu hráče a krupiéra) ovlivňující výsledek hry a bude je zobrazovat uživateli. Hlavní částí projektu je tedy onen kalkulátor, který bude počítat pravděpodobnost výhry v daném bodě hry a zobrazovat hráči všechny jeho možnosti. Jedná se tedy o projekt, velmi spjatý s mojí oblíbenou částí matematiky, kombinatoriky. </w:t>
       </w:r>
     </w:p>
     <w:p/>
     <w:p>
       <w:r>
-        <w:t>Cílem této aplikace by mělo pomoci lépe pochopit jak, tato oblíbená hazardní hra funguje, vytvořit z vlastní hlavy, co nejlepší algoritmy pro kalkulátor a zda-li na Black Jacku opravdu lze, z dlouhodobého hlediska, vydělat</w:t>
-      </w:r>
-      <w:r>
-        <w:t xml:space="preserve">. </w:t>
+        <w:t xml:space="preserve">Cílem </w:t>
+      </w:r>
+      <w:r>
+        <w:t>tohoto</w:t>
+      </w:r>
+      <w:r>
+        <w:t xml:space="preserve"> </w:t>
+      </w:r>
+      <w:r>
+        <w:t>projektu</w:t>
+      </w:r>
+      <w:r>
+        <w:t xml:space="preserve"> by mělo pomoci lépe pochopit jak, tato oblíbená hazardní hra funguje</w:t>
+      </w:r>
+      <w:r>
+        <w:t xml:space="preserve"> a vytvořit program, který umožní hráči</w:t>
+      </w:r>
+      <w:r>
+        <w:t xml:space="preserve"> hrát plnohodnotnou hru blackjacku</w:t>
+      </w:r>
+      <w:r>
+        <w:t>,</w:t>
+      </w:r>
+      <w:r>
+        <w:t xml:space="preserve"> </w:t>
+      </w:r>
+      <w:r>
+        <w:t>kde s pomocí kalkulát</w:t>
+      </w:r>
+      <w:r>
+        <w:t>oru bud</w:t>
+      </w:r>
+      <w:r>
+        <w:t>e schopen “vyhrát“</w:t>
+      </w:r>
+      <w:r>
+        <w:t>.</w:t>
       </w:r>
       <w:r>
         <w:br w:type="page"/>
@@ -756,12 +795,14 @@
     <w:sdt>
       <w:sdtPr>
         <w:rPr>
-          <w:b/>
-          <w:bCs/>
-          <w:sz w:val="32"/>
-          <w:szCs w:val="32"/>
-        </w:rPr>
-        <w:id w:val="-710257364"/>
+          <w:rFonts w:eastAsia="Calibri" w:cs="Times New Roman"/>
+          <w:b w:val="0"/>
+          <w:color w:val="auto"/>
+          <w:sz w:val="24"/>
+          <w:szCs w:val="22"/>
+          <w:lang w:eastAsia="en-US"/>
+        </w:rPr>
+        <w:id w:val="-1819864494"/>
         <w:docPartObj>
           <w:docPartGallery w:val="Table of Contents"/>
           <w:docPartUnique/>
@@ -769,32 +810,1616 @@
       </w:sdtPr>
       <w:sdtEndPr>
         <w:rPr>
-          <w:b w:val="0"/>
-          <w:sz w:val="24"/>
-          <w:szCs w:val="22"/>
+          <w:bCs/>
         </w:rPr>
       </w:sdtEndPr>
       <w:sdtContent>
         <w:p>
           <w:pPr>
+            <w:pStyle w:val="Nadpisobsahu"/>
+          </w:pPr>
+          <w:r>
+            <w:t>Obsah</w:t>
+          </w:r>
+        </w:p>
+        <w:p>
+          <w:pPr>
+            <w:pStyle w:val="Obsah1"/>
+            <w:tabs>
+              <w:tab w:val="left" w:pos="480"/>
+              <w:tab w:val="right" w:leader="dot" w:pos="9062"/>
+            </w:tabs>
             <w:rPr>
-              <w:b/>
-              <w:bCs/>
-              <w:sz w:val="32"/>
-              <w:szCs w:val="32"/>
+              <w:rFonts w:asciiTheme="minorHAnsi" w:eastAsiaTheme="minorEastAsia" w:hAnsiTheme="minorHAnsi" w:cstheme="minorBidi"/>
+              <w:noProof/>
+              <w:sz w:val="22"/>
+              <w:szCs w:val="28"/>
+              <w:lang w:val="en-GB" w:eastAsia="ko-KR" w:bidi="as-IN"/>
             </w:rPr>
           </w:pPr>
+          <w:r>
+            <w:fldChar w:fldCharType="begin"/>
+          </w:r>
+          <w:r>
+            <w:instrText xml:space="preserve"> TOC \o "1-3" \h \z \u </w:instrText>
+          </w:r>
+          <w:r>
+            <w:fldChar w:fldCharType="separate"/>
+          </w:r>
+          <w:hyperlink w:anchor="_Toc61634374" w:history="1">
+            <w:r>
+              <w:rPr>
+                <w:rStyle w:val="Hypertextovodkaz"/>
+                <w:noProof/>
+              </w:rPr>
+              <w:t>1</w:t>
+            </w:r>
+            <w:r>
+              <w:rPr>
+                <w:rFonts w:asciiTheme="minorHAnsi" w:eastAsiaTheme="minorEastAsia" w:hAnsiTheme="minorHAnsi" w:cstheme="minorBidi"/>
+                <w:noProof/>
+                <w:sz w:val="22"/>
+                <w:szCs w:val="28"/>
+                <w:lang w:val="en-GB" w:eastAsia="ko-KR" w:bidi="as-IN"/>
+              </w:rPr>
+              <w:tab/>
+            </w:r>
+            <w:r>
+              <w:rPr>
+                <w:rStyle w:val="Hypertextovodkaz"/>
+                <w:noProof/>
+              </w:rPr>
+              <w:t>Úvod</w:t>
+            </w:r>
+            <w:r>
+              <w:rPr>
+                <w:noProof/>
+                <w:webHidden/>
+              </w:rPr>
+              <w:tab/>
+            </w:r>
+            <w:r>
+              <w:rPr>
+                <w:noProof/>
+                <w:webHidden/>
+              </w:rPr>
+              <w:fldChar w:fldCharType="begin"/>
+            </w:r>
+            <w:r>
+              <w:rPr>
+                <w:noProof/>
+                <w:webHidden/>
+              </w:rPr>
+              <w:instrText xml:space="preserve"> PAGEREF _Toc61634374 \h </w:instrText>
+            </w:r>
+            <w:r>
+              <w:rPr>
+                <w:noProof/>
+                <w:webHidden/>
+              </w:rPr>
+            </w:r>
+            <w:r>
+              <w:rPr>
+                <w:noProof/>
+                <w:webHidden/>
+              </w:rPr>
+              <w:fldChar w:fldCharType="separate"/>
+            </w:r>
+            <w:r>
+              <w:rPr>
+                <w:noProof/>
+                <w:webHidden/>
+              </w:rPr>
+              <w:t>5</w:t>
+            </w:r>
+            <w:r>
+              <w:rPr>
+                <w:noProof/>
+                <w:webHidden/>
+              </w:rPr>
+              <w:fldChar w:fldCharType="end"/>
+            </w:r>
+          </w:hyperlink>
+        </w:p>
+        <w:p>
+          <w:pPr>
+            <w:pStyle w:val="Obsah1"/>
+            <w:tabs>
+              <w:tab w:val="left" w:pos="480"/>
+              <w:tab w:val="right" w:leader="dot" w:pos="9062"/>
+            </w:tabs>
+            <w:rPr>
+              <w:rFonts w:asciiTheme="minorHAnsi" w:eastAsiaTheme="minorEastAsia" w:hAnsiTheme="minorHAnsi" w:cstheme="minorBidi"/>
+              <w:noProof/>
+              <w:sz w:val="22"/>
+              <w:szCs w:val="28"/>
+              <w:lang w:val="en-GB" w:eastAsia="ko-KR" w:bidi="as-IN"/>
+            </w:rPr>
+          </w:pPr>
+          <w:hyperlink w:anchor="_Toc61634375" w:history="1">
+            <w:r>
+              <w:rPr>
+                <w:rStyle w:val="Hypertextovodkaz"/>
+                <w:noProof/>
+              </w:rPr>
+              <w:t>2</w:t>
+            </w:r>
+            <w:r>
+              <w:rPr>
+                <w:rFonts w:asciiTheme="minorHAnsi" w:eastAsiaTheme="minorEastAsia" w:hAnsiTheme="minorHAnsi" w:cstheme="minorBidi"/>
+                <w:noProof/>
+                <w:sz w:val="22"/>
+                <w:szCs w:val="28"/>
+                <w:lang w:val="en-GB" w:eastAsia="ko-KR" w:bidi="as-IN"/>
+              </w:rPr>
+              <w:tab/>
+            </w:r>
+            <w:r>
+              <w:rPr>
+                <w:rStyle w:val="Hypertextovodkaz"/>
+                <w:noProof/>
+              </w:rPr>
+              <w:t>Blackjack</w:t>
+            </w:r>
+            <w:r>
+              <w:rPr>
+                <w:noProof/>
+                <w:webHidden/>
+              </w:rPr>
+              <w:tab/>
+            </w:r>
+            <w:r>
+              <w:rPr>
+                <w:noProof/>
+                <w:webHidden/>
+              </w:rPr>
+              <w:fldChar w:fldCharType="begin"/>
+            </w:r>
+            <w:r>
+              <w:rPr>
+                <w:noProof/>
+                <w:webHidden/>
+              </w:rPr>
+              <w:instrText xml:space="preserve"> PAGEREF _Toc61634375 \h </w:instrText>
+            </w:r>
+            <w:r>
+              <w:rPr>
+                <w:noProof/>
+                <w:webHidden/>
+              </w:rPr>
+            </w:r>
+            <w:r>
+              <w:rPr>
+                <w:noProof/>
+                <w:webHidden/>
+              </w:rPr>
+              <w:fldChar w:fldCharType="separate"/>
+            </w:r>
+            <w:r>
+              <w:rPr>
+                <w:noProof/>
+                <w:webHidden/>
+              </w:rPr>
+              <w:t>5</w:t>
+            </w:r>
+            <w:r>
+              <w:rPr>
+                <w:noProof/>
+                <w:webHidden/>
+              </w:rPr>
+              <w:fldChar w:fldCharType="end"/>
+            </w:r>
+          </w:hyperlink>
+        </w:p>
+        <w:p>
+          <w:pPr>
+            <w:pStyle w:val="Obsah2"/>
+            <w:rPr>
+              <w:rFonts w:asciiTheme="minorHAnsi" w:eastAsiaTheme="minorEastAsia" w:hAnsiTheme="minorHAnsi" w:cstheme="minorBidi"/>
+              <w:noProof/>
+              <w:sz w:val="22"/>
+              <w:szCs w:val="28"/>
+              <w:lang w:val="en-GB" w:eastAsia="ko-KR" w:bidi="as-IN"/>
+            </w:rPr>
+          </w:pPr>
+          <w:hyperlink w:anchor="_Toc61634376" w:history="1">
+            <w:r>
+              <w:rPr>
+                <w:rStyle w:val="Hypertextovodkaz"/>
+                <w:noProof/>
+              </w:rPr>
+              <w:t>2.1</w:t>
+            </w:r>
+            <w:r>
+              <w:rPr>
+                <w:rFonts w:asciiTheme="minorHAnsi" w:eastAsiaTheme="minorEastAsia" w:hAnsiTheme="minorHAnsi" w:cstheme="minorBidi"/>
+                <w:noProof/>
+                <w:sz w:val="22"/>
+                <w:szCs w:val="28"/>
+                <w:lang w:val="en-GB" w:eastAsia="ko-KR" w:bidi="as-IN"/>
+              </w:rPr>
+              <w:tab/>
+            </w:r>
+            <w:r>
+              <w:rPr>
+                <w:rStyle w:val="Hypertextovodkaz"/>
+                <w:noProof/>
+              </w:rPr>
+              <w:t>Pravidla hry</w:t>
+            </w:r>
+            <w:r>
+              <w:rPr>
+                <w:noProof/>
+                <w:webHidden/>
+              </w:rPr>
+              <w:tab/>
+            </w:r>
+            <w:r>
+              <w:rPr>
+                <w:noProof/>
+                <w:webHidden/>
+              </w:rPr>
+              <w:fldChar w:fldCharType="begin"/>
+            </w:r>
+            <w:r>
+              <w:rPr>
+                <w:noProof/>
+                <w:webHidden/>
+              </w:rPr>
+              <w:instrText xml:space="preserve"> PAGEREF _Toc61634376 \h </w:instrText>
+            </w:r>
+            <w:r>
+              <w:rPr>
+                <w:noProof/>
+                <w:webHidden/>
+              </w:rPr>
+            </w:r>
+            <w:r>
+              <w:rPr>
+                <w:noProof/>
+                <w:webHidden/>
+              </w:rPr>
+              <w:fldChar w:fldCharType="separate"/>
+            </w:r>
+            <w:r>
+              <w:rPr>
+                <w:noProof/>
+                <w:webHidden/>
+              </w:rPr>
+              <w:t>5</w:t>
+            </w:r>
+            <w:r>
+              <w:rPr>
+                <w:noProof/>
+                <w:webHidden/>
+              </w:rPr>
+              <w:fldChar w:fldCharType="end"/>
+            </w:r>
+          </w:hyperlink>
+        </w:p>
+        <w:p>
+          <w:pPr>
+            <w:pStyle w:val="Obsah2"/>
+            <w:rPr>
+              <w:rFonts w:asciiTheme="minorHAnsi" w:eastAsiaTheme="minorEastAsia" w:hAnsiTheme="minorHAnsi" w:cstheme="minorBidi"/>
+              <w:noProof/>
+              <w:sz w:val="22"/>
+              <w:szCs w:val="28"/>
+              <w:lang w:val="en-GB" w:eastAsia="ko-KR" w:bidi="as-IN"/>
+            </w:rPr>
+          </w:pPr>
+          <w:hyperlink w:anchor="_Toc61634377" w:history="1">
+            <w:r>
+              <w:rPr>
+                <w:rStyle w:val="Hypertextovodkaz"/>
+                <w:noProof/>
+              </w:rPr>
+              <w:t>2.2</w:t>
+            </w:r>
+            <w:r>
+              <w:rPr>
+                <w:rFonts w:asciiTheme="minorHAnsi" w:eastAsiaTheme="minorEastAsia" w:hAnsiTheme="minorHAnsi" w:cstheme="minorBidi"/>
+                <w:noProof/>
+                <w:sz w:val="22"/>
+                <w:szCs w:val="28"/>
+                <w:lang w:val="en-GB" w:eastAsia="ko-KR" w:bidi="as-IN"/>
+              </w:rPr>
+              <w:tab/>
+            </w:r>
+            <w:r>
+              <w:rPr>
+                <w:rStyle w:val="Hypertextovodkaz"/>
+                <w:noProof/>
+              </w:rPr>
+              <w:t>Historie</w:t>
+            </w:r>
+            <w:r>
+              <w:rPr>
+                <w:noProof/>
+                <w:webHidden/>
+              </w:rPr>
+              <w:tab/>
+            </w:r>
+            <w:r>
+              <w:rPr>
+                <w:noProof/>
+                <w:webHidden/>
+              </w:rPr>
+              <w:fldChar w:fldCharType="begin"/>
+            </w:r>
+            <w:r>
+              <w:rPr>
+                <w:noProof/>
+                <w:webHidden/>
+              </w:rPr>
+              <w:instrText xml:space="preserve"> PAGEREF _Toc61634377 \h </w:instrText>
+            </w:r>
+            <w:r>
+              <w:rPr>
+                <w:noProof/>
+                <w:webHidden/>
+              </w:rPr>
+            </w:r>
+            <w:r>
+              <w:rPr>
+                <w:noProof/>
+                <w:webHidden/>
+              </w:rPr>
+              <w:fldChar w:fldCharType="separate"/>
+            </w:r>
+            <w:r>
+              <w:rPr>
+                <w:noProof/>
+                <w:webHidden/>
+              </w:rPr>
+              <w:t>6</w:t>
+            </w:r>
+            <w:r>
+              <w:rPr>
+                <w:noProof/>
+                <w:webHidden/>
+              </w:rPr>
+              <w:fldChar w:fldCharType="end"/>
+            </w:r>
+          </w:hyperlink>
+        </w:p>
+        <w:p>
+          <w:pPr>
+            <w:pStyle w:val="Obsah2"/>
+            <w:rPr>
+              <w:rFonts w:asciiTheme="minorHAnsi" w:eastAsiaTheme="minorEastAsia" w:hAnsiTheme="minorHAnsi" w:cstheme="minorBidi"/>
+              <w:noProof/>
+              <w:sz w:val="22"/>
+              <w:szCs w:val="28"/>
+              <w:lang w:val="en-GB" w:eastAsia="ko-KR" w:bidi="as-IN"/>
+            </w:rPr>
+          </w:pPr>
+          <w:hyperlink w:anchor="_Toc61634378" w:history="1">
+            <w:r>
+              <w:rPr>
+                <w:rStyle w:val="Hypertextovodkaz"/>
+                <w:noProof/>
+              </w:rPr>
+              <w:t>2.3</w:t>
+            </w:r>
+            <w:r>
+              <w:rPr>
+                <w:rFonts w:asciiTheme="minorHAnsi" w:eastAsiaTheme="minorEastAsia" w:hAnsiTheme="minorHAnsi" w:cstheme="minorBidi"/>
+                <w:noProof/>
+                <w:sz w:val="22"/>
+                <w:szCs w:val="28"/>
+                <w:lang w:val="en-GB" w:eastAsia="ko-KR" w:bidi="as-IN"/>
+              </w:rPr>
+              <w:tab/>
+            </w:r>
+            <w:r>
+              <w:rPr>
+                <w:rStyle w:val="Hypertextovodkaz"/>
+                <w:noProof/>
+              </w:rPr>
+              <w:t>Současnost</w:t>
+            </w:r>
+            <w:r>
+              <w:rPr>
+                <w:noProof/>
+                <w:webHidden/>
+              </w:rPr>
+              <w:tab/>
+            </w:r>
+            <w:r>
+              <w:rPr>
+                <w:noProof/>
+                <w:webHidden/>
+              </w:rPr>
+              <w:fldChar w:fldCharType="begin"/>
+            </w:r>
+            <w:r>
+              <w:rPr>
+                <w:noProof/>
+                <w:webHidden/>
+              </w:rPr>
+              <w:instrText xml:space="preserve"> PAGEREF _Toc61634378 \h </w:instrText>
+            </w:r>
+            <w:r>
+              <w:rPr>
+                <w:noProof/>
+                <w:webHidden/>
+              </w:rPr>
+            </w:r>
+            <w:r>
+              <w:rPr>
+                <w:noProof/>
+                <w:webHidden/>
+              </w:rPr>
+              <w:fldChar w:fldCharType="separate"/>
+            </w:r>
+            <w:r>
+              <w:rPr>
+                <w:noProof/>
+                <w:webHidden/>
+              </w:rPr>
+              <w:t>6</w:t>
+            </w:r>
+            <w:r>
+              <w:rPr>
+                <w:noProof/>
+                <w:webHidden/>
+              </w:rPr>
+              <w:fldChar w:fldCharType="end"/>
+            </w:r>
+          </w:hyperlink>
+        </w:p>
+        <w:p>
+          <w:pPr>
+            <w:pStyle w:val="Obsah1"/>
+            <w:tabs>
+              <w:tab w:val="left" w:pos="480"/>
+              <w:tab w:val="right" w:leader="dot" w:pos="9062"/>
+            </w:tabs>
+            <w:rPr>
+              <w:rFonts w:asciiTheme="minorHAnsi" w:eastAsiaTheme="minorEastAsia" w:hAnsiTheme="minorHAnsi" w:cstheme="minorBidi"/>
+              <w:noProof/>
+              <w:sz w:val="22"/>
+              <w:szCs w:val="28"/>
+              <w:lang w:val="en-GB" w:eastAsia="ko-KR" w:bidi="as-IN"/>
+            </w:rPr>
+          </w:pPr>
+          <w:hyperlink w:anchor="_Toc61634379" w:history="1">
+            <w:r>
+              <w:rPr>
+                <w:rStyle w:val="Hypertextovodkaz"/>
+                <w:noProof/>
+              </w:rPr>
+              <w:t>3</w:t>
+            </w:r>
+            <w:r>
+              <w:rPr>
+                <w:rFonts w:asciiTheme="minorHAnsi" w:eastAsiaTheme="minorEastAsia" w:hAnsiTheme="minorHAnsi" w:cstheme="minorBidi"/>
+                <w:noProof/>
+                <w:sz w:val="22"/>
+                <w:szCs w:val="28"/>
+                <w:lang w:val="en-GB" w:eastAsia="ko-KR" w:bidi="as-IN"/>
+              </w:rPr>
+              <w:tab/>
+            </w:r>
+            <w:r>
+              <w:rPr>
+                <w:rStyle w:val="Hypertextovodkaz"/>
+                <w:noProof/>
+              </w:rPr>
+              <w:t>Card counters</w:t>
+            </w:r>
+            <w:r>
+              <w:rPr>
+                <w:noProof/>
+                <w:webHidden/>
+              </w:rPr>
+              <w:tab/>
+            </w:r>
+            <w:r>
+              <w:rPr>
+                <w:noProof/>
+                <w:webHidden/>
+              </w:rPr>
+              <w:fldChar w:fldCharType="begin"/>
+            </w:r>
+            <w:r>
+              <w:rPr>
+                <w:noProof/>
+                <w:webHidden/>
+              </w:rPr>
+              <w:instrText xml:space="preserve"> PAGEREF _Toc61634379 \h </w:instrText>
+            </w:r>
+            <w:r>
+              <w:rPr>
+                <w:noProof/>
+                <w:webHidden/>
+              </w:rPr>
+            </w:r>
+            <w:r>
+              <w:rPr>
+                <w:noProof/>
+                <w:webHidden/>
+              </w:rPr>
+              <w:fldChar w:fldCharType="separate"/>
+            </w:r>
+            <w:r>
+              <w:rPr>
+                <w:noProof/>
+                <w:webHidden/>
+              </w:rPr>
+              <w:t>6</w:t>
+            </w:r>
+            <w:r>
+              <w:rPr>
+                <w:noProof/>
+                <w:webHidden/>
+              </w:rPr>
+              <w:fldChar w:fldCharType="end"/>
+            </w:r>
+          </w:hyperlink>
+        </w:p>
+        <w:p>
+          <w:pPr>
+            <w:pStyle w:val="Obsah2"/>
+            <w:rPr>
+              <w:rFonts w:asciiTheme="minorHAnsi" w:eastAsiaTheme="minorEastAsia" w:hAnsiTheme="minorHAnsi" w:cstheme="minorBidi"/>
+              <w:noProof/>
+              <w:sz w:val="22"/>
+              <w:szCs w:val="28"/>
+              <w:lang w:val="en-GB" w:eastAsia="ko-KR" w:bidi="as-IN"/>
+            </w:rPr>
+          </w:pPr>
+          <w:hyperlink w:anchor="_Toc61634380" w:history="1">
+            <w:r>
+              <w:rPr>
+                <w:rStyle w:val="Hypertextovodkaz"/>
+                <w:noProof/>
+              </w:rPr>
+              <w:t>3.1</w:t>
+            </w:r>
+            <w:r>
+              <w:rPr>
+                <w:rFonts w:asciiTheme="minorHAnsi" w:eastAsiaTheme="minorEastAsia" w:hAnsiTheme="minorHAnsi" w:cstheme="minorBidi"/>
+                <w:noProof/>
+                <w:sz w:val="22"/>
+                <w:szCs w:val="28"/>
+                <w:lang w:val="en-GB" w:eastAsia="ko-KR" w:bidi="as-IN"/>
+              </w:rPr>
+              <w:tab/>
+            </w:r>
+            <w:r>
+              <w:rPr>
+                <w:rStyle w:val="Hypertextovodkaz"/>
+                <w:noProof/>
+              </w:rPr>
+              <w:t>Historie Card countingu</w:t>
+            </w:r>
+            <w:r>
+              <w:rPr>
+                <w:noProof/>
+                <w:webHidden/>
+              </w:rPr>
+              <w:tab/>
+            </w:r>
+            <w:r>
+              <w:rPr>
+                <w:noProof/>
+                <w:webHidden/>
+              </w:rPr>
+              <w:fldChar w:fldCharType="begin"/>
+            </w:r>
+            <w:r>
+              <w:rPr>
+                <w:noProof/>
+                <w:webHidden/>
+              </w:rPr>
+              <w:instrText xml:space="preserve"> PAGEREF _Toc61634380 \h </w:instrText>
+            </w:r>
+            <w:r>
+              <w:rPr>
+                <w:noProof/>
+                <w:webHidden/>
+              </w:rPr>
+            </w:r>
+            <w:r>
+              <w:rPr>
+                <w:noProof/>
+                <w:webHidden/>
+              </w:rPr>
+              <w:fldChar w:fldCharType="separate"/>
+            </w:r>
+            <w:r>
+              <w:rPr>
+                <w:noProof/>
+                <w:webHidden/>
+              </w:rPr>
+              <w:t>6</w:t>
+            </w:r>
+            <w:r>
+              <w:rPr>
+                <w:noProof/>
+                <w:webHidden/>
+              </w:rPr>
+              <w:fldChar w:fldCharType="end"/>
+            </w:r>
+          </w:hyperlink>
+        </w:p>
+        <w:p>
+          <w:pPr>
+            <w:pStyle w:val="Obsah2"/>
+            <w:rPr>
+              <w:rFonts w:asciiTheme="minorHAnsi" w:eastAsiaTheme="minorEastAsia" w:hAnsiTheme="minorHAnsi" w:cstheme="minorBidi"/>
+              <w:noProof/>
+              <w:sz w:val="22"/>
+              <w:szCs w:val="28"/>
+              <w:lang w:val="en-GB" w:eastAsia="ko-KR" w:bidi="as-IN"/>
+            </w:rPr>
+          </w:pPr>
+          <w:hyperlink w:anchor="_Toc61634381" w:history="1">
+            <w:r>
+              <w:rPr>
+                <w:rStyle w:val="Hypertextovodkaz"/>
+                <w:noProof/>
+              </w:rPr>
+              <w:t>3.2</w:t>
+            </w:r>
+            <w:r>
+              <w:rPr>
+                <w:rFonts w:asciiTheme="minorHAnsi" w:eastAsiaTheme="minorEastAsia" w:hAnsiTheme="minorHAnsi" w:cstheme="minorBidi"/>
+                <w:noProof/>
+                <w:sz w:val="22"/>
+                <w:szCs w:val="28"/>
+                <w:lang w:val="en-GB" w:eastAsia="ko-KR" w:bidi="as-IN"/>
+              </w:rPr>
+              <w:tab/>
+            </w:r>
+            <w:r>
+              <w:rPr>
+                <w:rStyle w:val="Hypertextovodkaz"/>
+                <w:noProof/>
+              </w:rPr>
+              <w:t>Basic strategy table</w:t>
+            </w:r>
+            <w:r>
+              <w:rPr>
+                <w:noProof/>
+                <w:webHidden/>
+              </w:rPr>
+              <w:tab/>
+            </w:r>
+            <w:r>
+              <w:rPr>
+                <w:noProof/>
+                <w:webHidden/>
+              </w:rPr>
+              <w:fldChar w:fldCharType="begin"/>
+            </w:r>
+            <w:r>
+              <w:rPr>
+                <w:noProof/>
+                <w:webHidden/>
+              </w:rPr>
+              <w:instrText xml:space="preserve"> PAGEREF _Toc61634381 \h </w:instrText>
+            </w:r>
+            <w:r>
+              <w:rPr>
+                <w:noProof/>
+                <w:webHidden/>
+              </w:rPr>
+            </w:r>
+            <w:r>
+              <w:rPr>
+                <w:noProof/>
+                <w:webHidden/>
+              </w:rPr>
+              <w:fldChar w:fldCharType="separate"/>
+            </w:r>
+            <w:r>
+              <w:rPr>
+                <w:noProof/>
+                <w:webHidden/>
+              </w:rPr>
+              <w:t>7</w:t>
+            </w:r>
+            <w:r>
+              <w:rPr>
+                <w:noProof/>
+                <w:webHidden/>
+              </w:rPr>
+              <w:fldChar w:fldCharType="end"/>
+            </w:r>
+          </w:hyperlink>
+        </w:p>
+        <w:p>
+          <w:pPr>
+            <w:pStyle w:val="Obsah2"/>
+            <w:rPr>
+              <w:rFonts w:asciiTheme="minorHAnsi" w:eastAsiaTheme="minorEastAsia" w:hAnsiTheme="minorHAnsi" w:cstheme="minorBidi"/>
+              <w:noProof/>
+              <w:sz w:val="22"/>
+              <w:szCs w:val="28"/>
+              <w:lang w:val="en-GB" w:eastAsia="ko-KR" w:bidi="as-IN"/>
+            </w:rPr>
+          </w:pPr>
+          <w:hyperlink w:anchor="_Toc61634382" w:history="1">
+            <w:r>
+              <w:rPr>
+                <w:rStyle w:val="Hypertextovodkaz"/>
+                <w:noProof/>
+              </w:rPr>
+              <w:t>3.3</w:t>
+            </w:r>
+            <w:r>
+              <w:rPr>
+                <w:rFonts w:asciiTheme="minorHAnsi" w:eastAsiaTheme="minorEastAsia" w:hAnsiTheme="minorHAnsi" w:cstheme="minorBidi"/>
+                <w:noProof/>
+                <w:sz w:val="22"/>
+                <w:szCs w:val="28"/>
+                <w:lang w:val="en-GB" w:eastAsia="ko-KR" w:bidi="as-IN"/>
+              </w:rPr>
+              <w:tab/>
+            </w:r>
+            <w:r>
+              <w:rPr>
+                <w:rStyle w:val="Hypertextovodkaz"/>
+                <w:noProof/>
+              </w:rPr>
+              <w:t>Card Counting a True count</w:t>
+            </w:r>
+            <w:r>
+              <w:rPr>
+                <w:noProof/>
+                <w:webHidden/>
+              </w:rPr>
+              <w:tab/>
+            </w:r>
+            <w:r>
+              <w:rPr>
+                <w:noProof/>
+                <w:webHidden/>
+              </w:rPr>
+              <w:fldChar w:fldCharType="begin"/>
+            </w:r>
+            <w:r>
+              <w:rPr>
+                <w:noProof/>
+                <w:webHidden/>
+              </w:rPr>
+              <w:instrText xml:space="preserve"> PAGEREF _Toc61634382 \h </w:instrText>
+            </w:r>
+            <w:r>
+              <w:rPr>
+                <w:noProof/>
+                <w:webHidden/>
+              </w:rPr>
+            </w:r>
+            <w:r>
+              <w:rPr>
+                <w:noProof/>
+                <w:webHidden/>
+              </w:rPr>
+              <w:fldChar w:fldCharType="separate"/>
+            </w:r>
+            <w:r>
+              <w:rPr>
+                <w:noProof/>
+                <w:webHidden/>
+              </w:rPr>
+              <w:t>7</w:t>
+            </w:r>
+            <w:r>
+              <w:rPr>
+                <w:noProof/>
+                <w:webHidden/>
+              </w:rPr>
+              <w:fldChar w:fldCharType="end"/>
+            </w:r>
+          </w:hyperlink>
+        </w:p>
+        <w:p>
+          <w:pPr>
+            <w:pStyle w:val="Obsah2"/>
+            <w:rPr>
+              <w:rFonts w:asciiTheme="minorHAnsi" w:eastAsiaTheme="minorEastAsia" w:hAnsiTheme="minorHAnsi" w:cstheme="minorBidi"/>
+              <w:noProof/>
+              <w:sz w:val="22"/>
+              <w:szCs w:val="28"/>
+              <w:lang w:val="en-GB" w:eastAsia="ko-KR" w:bidi="as-IN"/>
+            </w:rPr>
+          </w:pPr>
+          <w:hyperlink w:anchor="_Toc61634383" w:history="1">
+            <w:r>
+              <w:rPr>
+                <w:rStyle w:val="Hypertextovodkaz"/>
+                <w:noProof/>
+              </w:rPr>
+              <w:t>3.4</w:t>
+            </w:r>
+            <w:r>
+              <w:rPr>
+                <w:rFonts w:asciiTheme="minorHAnsi" w:eastAsiaTheme="minorEastAsia" w:hAnsiTheme="minorHAnsi" w:cstheme="minorBidi"/>
+                <w:noProof/>
+                <w:sz w:val="22"/>
+                <w:szCs w:val="28"/>
+                <w:lang w:val="en-GB" w:eastAsia="ko-KR" w:bidi="as-IN"/>
+              </w:rPr>
+              <w:tab/>
+            </w:r>
+            <w:r>
+              <w:rPr>
+                <w:rStyle w:val="Hypertextovodkaz"/>
+                <w:noProof/>
+              </w:rPr>
+              <w:t>Odchylky a změna sázky</w:t>
+            </w:r>
+            <w:r>
+              <w:rPr>
+                <w:noProof/>
+                <w:webHidden/>
+              </w:rPr>
+              <w:tab/>
+            </w:r>
+            <w:r>
+              <w:rPr>
+                <w:noProof/>
+                <w:webHidden/>
+              </w:rPr>
+              <w:fldChar w:fldCharType="begin"/>
+            </w:r>
+            <w:r>
+              <w:rPr>
+                <w:noProof/>
+                <w:webHidden/>
+              </w:rPr>
+              <w:instrText xml:space="preserve"> PAGEREF _Toc61634383 \h </w:instrText>
+            </w:r>
+            <w:r>
+              <w:rPr>
+                <w:noProof/>
+                <w:webHidden/>
+              </w:rPr>
+            </w:r>
+            <w:r>
+              <w:rPr>
+                <w:noProof/>
+                <w:webHidden/>
+              </w:rPr>
+              <w:fldChar w:fldCharType="separate"/>
+            </w:r>
+            <w:r>
+              <w:rPr>
+                <w:noProof/>
+                <w:webHidden/>
+              </w:rPr>
+              <w:t>8</w:t>
+            </w:r>
+            <w:r>
+              <w:rPr>
+                <w:noProof/>
+                <w:webHidden/>
+              </w:rPr>
+              <w:fldChar w:fldCharType="end"/>
+            </w:r>
+          </w:hyperlink>
+        </w:p>
+        <w:p>
+          <w:pPr>
+            <w:pStyle w:val="Obsah1"/>
+            <w:tabs>
+              <w:tab w:val="left" w:pos="480"/>
+              <w:tab w:val="right" w:leader="dot" w:pos="9062"/>
+            </w:tabs>
+            <w:rPr>
+              <w:rFonts w:asciiTheme="minorHAnsi" w:eastAsiaTheme="minorEastAsia" w:hAnsiTheme="minorHAnsi" w:cstheme="minorBidi"/>
+              <w:noProof/>
+              <w:sz w:val="22"/>
+              <w:szCs w:val="28"/>
+              <w:lang w:val="en-GB" w:eastAsia="ko-KR" w:bidi="as-IN"/>
+            </w:rPr>
+          </w:pPr>
+          <w:hyperlink w:anchor="_Toc61634384" w:history="1">
+            <w:r>
+              <w:rPr>
+                <w:rStyle w:val="Hypertextovodkaz"/>
+                <w:noProof/>
+              </w:rPr>
+              <w:t>4</w:t>
+            </w:r>
+            <w:r>
+              <w:rPr>
+                <w:rFonts w:asciiTheme="minorHAnsi" w:eastAsiaTheme="minorEastAsia" w:hAnsiTheme="minorHAnsi" w:cstheme="minorBidi"/>
+                <w:noProof/>
+                <w:sz w:val="22"/>
+                <w:szCs w:val="28"/>
+                <w:lang w:val="en-GB" w:eastAsia="ko-KR" w:bidi="as-IN"/>
+              </w:rPr>
+              <w:tab/>
+            </w:r>
+            <w:r>
+              <w:rPr>
+                <w:rStyle w:val="Hypertextovodkaz"/>
+                <w:noProof/>
+              </w:rPr>
+              <w:t>Program</w:t>
+            </w:r>
+            <w:r>
+              <w:rPr>
+                <w:noProof/>
+                <w:webHidden/>
+              </w:rPr>
+              <w:tab/>
+            </w:r>
+            <w:r>
+              <w:rPr>
+                <w:noProof/>
+                <w:webHidden/>
+              </w:rPr>
+              <w:fldChar w:fldCharType="begin"/>
+            </w:r>
+            <w:r>
+              <w:rPr>
+                <w:noProof/>
+                <w:webHidden/>
+              </w:rPr>
+              <w:instrText xml:space="preserve"> PAGEREF _Toc61634384 \h </w:instrText>
+            </w:r>
+            <w:r>
+              <w:rPr>
+                <w:noProof/>
+                <w:webHidden/>
+              </w:rPr>
+            </w:r>
+            <w:r>
+              <w:rPr>
+                <w:noProof/>
+                <w:webHidden/>
+              </w:rPr>
+              <w:fldChar w:fldCharType="separate"/>
+            </w:r>
+            <w:r>
+              <w:rPr>
+                <w:noProof/>
+                <w:webHidden/>
+              </w:rPr>
+              <w:t>8</w:t>
+            </w:r>
+            <w:r>
+              <w:rPr>
+                <w:noProof/>
+                <w:webHidden/>
+              </w:rPr>
+              <w:fldChar w:fldCharType="end"/>
+            </w:r>
+          </w:hyperlink>
+        </w:p>
+        <w:p>
+          <w:pPr>
+            <w:pStyle w:val="Obsah2"/>
+            <w:rPr>
+              <w:rFonts w:asciiTheme="minorHAnsi" w:eastAsiaTheme="minorEastAsia" w:hAnsiTheme="minorHAnsi" w:cstheme="minorBidi"/>
+              <w:noProof/>
+              <w:sz w:val="22"/>
+              <w:szCs w:val="28"/>
+              <w:lang w:val="en-GB" w:eastAsia="ko-KR" w:bidi="as-IN"/>
+            </w:rPr>
+          </w:pPr>
+          <w:hyperlink w:anchor="_Toc61634385" w:history="1">
+            <w:r>
+              <w:rPr>
+                <w:rStyle w:val="Hypertextovodkaz"/>
+                <w:noProof/>
+              </w:rPr>
+              <w:t>4.1</w:t>
+            </w:r>
+            <w:r>
+              <w:rPr>
+                <w:rFonts w:asciiTheme="minorHAnsi" w:eastAsiaTheme="minorEastAsia" w:hAnsiTheme="minorHAnsi" w:cstheme="minorBidi"/>
+                <w:noProof/>
+                <w:sz w:val="22"/>
+                <w:szCs w:val="28"/>
+                <w:lang w:val="en-GB" w:eastAsia="ko-KR" w:bidi="as-IN"/>
+              </w:rPr>
+              <w:tab/>
+            </w:r>
+            <w:r>
+              <w:rPr>
+                <w:rStyle w:val="Hypertextovodkaz"/>
+                <w:noProof/>
+              </w:rPr>
+              <w:t>Úvod do programu</w:t>
+            </w:r>
+            <w:r>
+              <w:rPr>
+                <w:noProof/>
+                <w:webHidden/>
+              </w:rPr>
+              <w:tab/>
+            </w:r>
+            <w:r>
+              <w:rPr>
+                <w:noProof/>
+                <w:webHidden/>
+              </w:rPr>
+              <w:fldChar w:fldCharType="begin"/>
+            </w:r>
+            <w:r>
+              <w:rPr>
+                <w:noProof/>
+                <w:webHidden/>
+              </w:rPr>
+              <w:instrText xml:space="preserve"> PAGEREF _Toc61634385 \h </w:instrText>
+            </w:r>
+            <w:r>
+              <w:rPr>
+                <w:noProof/>
+                <w:webHidden/>
+              </w:rPr>
+            </w:r>
+            <w:r>
+              <w:rPr>
+                <w:noProof/>
+                <w:webHidden/>
+              </w:rPr>
+              <w:fldChar w:fldCharType="separate"/>
+            </w:r>
+            <w:r>
+              <w:rPr>
+                <w:noProof/>
+                <w:webHidden/>
+              </w:rPr>
+              <w:t>8</w:t>
+            </w:r>
+            <w:r>
+              <w:rPr>
+                <w:noProof/>
+                <w:webHidden/>
+              </w:rPr>
+              <w:fldChar w:fldCharType="end"/>
+            </w:r>
+          </w:hyperlink>
+        </w:p>
+        <w:p>
+          <w:pPr>
+            <w:pStyle w:val="Obsah2"/>
+            <w:rPr>
+              <w:rFonts w:asciiTheme="minorHAnsi" w:eastAsiaTheme="minorEastAsia" w:hAnsiTheme="minorHAnsi" w:cstheme="minorBidi"/>
+              <w:noProof/>
+              <w:sz w:val="22"/>
+              <w:szCs w:val="28"/>
+              <w:lang w:val="en-GB" w:eastAsia="ko-KR" w:bidi="as-IN"/>
+            </w:rPr>
+          </w:pPr>
+          <w:hyperlink w:anchor="_Toc61634386" w:history="1">
+            <w:r>
+              <w:rPr>
+                <w:rStyle w:val="Hypertextovodkaz"/>
+                <w:noProof/>
+              </w:rPr>
+              <w:t>4.2</w:t>
+            </w:r>
+            <w:r>
+              <w:rPr>
+                <w:rFonts w:asciiTheme="minorHAnsi" w:eastAsiaTheme="minorEastAsia" w:hAnsiTheme="minorHAnsi" w:cstheme="minorBidi"/>
+                <w:noProof/>
+                <w:sz w:val="22"/>
+                <w:szCs w:val="28"/>
+                <w:lang w:val="en-GB" w:eastAsia="ko-KR" w:bidi="as-IN"/>
+              </w:rPr>
+              <w:tab/>
+            </w:r>
+            <w:r>
+              <w:rPr>
+                <w:rStyle w:val="Hypertextovodkaz"/>
+                <w:noProof/>
+              </w:rPr>
+              <w:t>Užité technologie</w:t>
+            </w:r>
+            <w:r>
+              <w:rPr>
+                <w:noProof/>
+                <w:webHidden/>
+              </w:rPr>
+              <w:tab/>
+            </w:r>
+            <w:r>
+              <w:rPr>
+                <w:noProof/>
+                <w:webHidden/>
+              </w:rPr>
+              <w:fldChar w:fldCharType="begin"/>
+            </w:r>
+            <w:r>
+              <w:rPr>
+                <w:noProof/>
+                <w:webHidden/>
+              </w:rPr>
+              <w:instrText xml:space="preserve"> PAGEREF _Toc61634386 \h </w:instrText>
+            </w:r>
+            <w:r>
+              <w:rPr>
+                <w:noProof/>
+                <w:webHidden/>
+              </w:rPr>
+            </w:r>
+            <w:r>
+              <w:rPr>
+                <w:noProof/>
+                <w:webHidden/>
+              </w:rPr>
+              <w:fldChar w:fldCharType="separate"/>
+            </w:r>
+            <w:r>
+              <w:rPr>
+                <w:noProof/>
+                <w:webHidden/>
+              </w:rPr>
+              <w:t>8</w:t>
+            </w:r>
+            <w:r>
+              <w:rPr>
+                <w:noProof/>
+                <w:webHidden/>
+              </w:rPr>
+              <w:fldChar w:fldCharType="end"/>
+            </w:r>
+          </w:hyperlink>
+        </w:p>
+        <w:p>
+          <w:pPr>
+            <w:pStyle w:val="Obsah2"/>
+            <w:rPr>
+              <w:rFonts w:asciiTheme="minorHAnsi" w:eastAsiaTheme="minorEastAsia" w:hAnsiTheme="minorHAnsi" w:cstheme="minorBidi"/>
+              <w:noProof/>
+              <w:sz w:val="22"/>
+              <w:szCs w:val="28"/>
+              <w:lang w:val="en-GB" w:eastAsia="ko-KR" w:bidi="as-IN"/>
+            </w:rPr>
+          </w:pPr>
+          <w:hyperlink w:anchor="_Toc61634387" w:history="1">
+            <w:r>
+              <w:rPr>
+                <w:rStyle w:val="Hypertextovodkaz"/>
+                <w:noProof/>
+              </w:rPr>
+              <w:t>4.3</w:t>
+            </w:r>
+            <w:r>
+              <w:rPr>
+                <w:rFonts w:asciiTheme="minorHAnsi" w:eastAsiaTheme="minorEastAsia" w:hAnsiTheme="minorHAnsi" w:cstheme="minorBidi"/>
+                <w:noProof/>
+                <w:sz w:val="22"/>
+                <w:szCs w:val="28"/>
+                <w:lang w:val="en-GB" w:eastAsia="ko-KR" w:bidi="as-IN"/>
+              </w:rPr>
+              <w:tab/>
+            </w:r>
+            <w:r>
+              <w:rPr>
+                <w:rStyle w:val="Hypertextovodkaz"/>
+                <w:noProof/>
+              </w:rPr>
+              <w:t>Program</w:t>
+            </w:r>
+            <w:r>
+              <w:rPr>
+                <w:noProof/>
+                <w:webHidden/>
+              </w:rPr>
+              <w:tab/>
+            </w:r>
+            <w:r>
+              <w:rPr>
+                <w:noProof/>
+                <w:webHidden/>
+              </w:rPr>
+              <w:fldChar w:fldCharType="begin"/>
+            </w:r>
+            <w:r>
+              <w:rPr>
+                <w:noProof/>
+                <w:webHidden/>
+              </w:rPr>
+              <w:instrText xml:space="preserve"> PAGEREF _Toc61634387 \h </w:instrText>
+            </w:r>
+            <w:r>
+              <w:rPr>
+                <w:noProof/>
+                <w:webHidden/>
+              </w:rPr>
+            </w:r>
+            <w:r>
+              <w:rPr>
+                <w:noProof/>
+                <w:webHidden/>
+              </w:rPr>
+              <w:fldChar w:fldCharType="separate"/>
+            </w:r>
+            <w:r>
+              <w:rPr>
+                <w:noProof/>
+                <w:webHidden/>
+              </w:rPr>
+              <w:t>8</w:t>
+            </w:r>
+            <w:r>
+              <w:rPr>
+                <w:noProof/>
+                <w:webHidden/>
+              </w:rPr>
+              <w:fldChar w:fldCharType="end"/>
+            </w:r>
+          </w:hyperlink>
+        </w:p>
+        <w:p>
+          <w:pPr>
+            <w:pStyle w:val="Obsah3"/>
+            <w:tabs>
+              <w:tab w:val="left" w:pos="1320"/>
+              <w:tab w:val="right" w:leader="dot" w:pos="9062"/>
+            </w:tabs>
+            <w:rPr>
+              <w:rFonts w:asciiTheme="minorHAnsi" w:eastAsiaTheme="minorEastAsia" w:hAnsiTheme="minorHAnsi" w:cstheme="minorBidi"/>
+              <w:noProof/>
+              <w:sz w:val="22"/>
+              <w:szCs w:val="28"/>
+              <w:lang w:val="en-GB" w:eastAsia="ko-KR" w:bidi="as-IN"/>
+            </w:rPr>
+          </w:pPr>
+          <w:hyperlink w:anchor="_Toc61634388" w:history="1">
+            <w:r>
+              <w:rPr>
+                <w:rStyle w:val="Hypertextovodkaz"/>
+                <w:noProof/>
+              </w:rPr>
+              <w:t>4.3.1</w:t>
+            </w:r>
+            <w:r>
+              <w:rPr>
+                <w:rFonts w:asciiTheme="minorHAnsi" w:eastAsiaTheme="minorEastAsia" w:hAnsiTheme="minorHAnsi" w:cstheme="minorBidi"/>
+                <w:noProof/>
+                <w:sz w:val="22"/>
+                <w:szCs w:val="28"/>
+                <w:lang w:val="en-GB" w:eastAsia="ko-KR" w:bidi="as-IN"/>
+              </w:rPr>
+              <w:tab/>
+            </w:r>
+            <w:r>
+              <w:rPr>
+                <w:rStyle w:val="Hypertextovodkaz"/>
+                <w:noProof/>
+              </w:rPr>
+              <w:t>Logika hry</w:t>
+            </w:r>
+            <w:r>
+              <w:rPr>
+                <w:noProof/>
+                <w:webHidden/>
+              </w:rPr>
+              <w:tab/>
+            </w:r>
+            <w:r>
+              <w:rPr>
+                <w:noProof/>
+                <w:webHidden/>
+              </w:rPr>
+              <w:fldChar w:fldCharType="begin"/>
+            </w:r>
+            <w:r>
+              <w:rPr>
+                <w:noProof/>
+                <w:webHidden/>
+              </w:rPr>
+              <w:instrText xml:space="preserve"> PAGEREF _Toc61634388 \h </w:instrText>
+            </w:r>
+            <w:r>
+              <w:rPr>
+                <w:noProof/>
+                <w:webHidden/>
+              </w:rPr>
+            </w:r>
+            <w:r>
+              <w:rPr>
+                <w:noProof/>
+                <w:webHidden/>
+              </w:rPr>
+              <w:fldChar w:fldCharType="separate"/>
+            </w:r>
+            <w:r>
+              <w:rPr>
+                <w:noProof/>
+                <w:webHidden/>
+              </w:rPr>
+              <w:t>8</w:t>
+            </w:r>
+            <w:r>
+              <w:rPr>
+                <w:noProof/>
+                <w:webHidden/>
+              </w:rPr>
+              <w:fldChar w:fldCharType="end"/>
+            </w:r>
+          </w:hyperlink>
+        </w:p>
+        <w:p>
+          <w:pPr>
+            <w:pStyle w:val="Obsah3"/>
+            <w:tabs>
+              <w:tab w:val="left" w:pos="1320"/>
+              <w:tab w:val="right" w:leader="dot" w:pos="9062"/>
+            </w:tabs>
+            <w:rPr>
+              <w:rFonts w:asciiTheme="minorHAnsi" w:eastAsiaTheme="minorEastAsia" w:hAnsiTheme="minorHAnsi" w:cstheme="minorBidi"/>
+              <w:noProof/>
+              <w:sz w:val="22"/>
+              <w:szCs w:val="28"/>
+              <w:lang w:val="en-GB" w:eastAsia="ko-KR" w:bidi="as-IN"/>
+            </w:rPr>
+          </w:pPr>
+          <w:hyperlink w:anchor="_Toc61634389" w:history="1">
+            <w:r>
+              <w:rPr>
+                <w:rStyle w:val="Hypertextovodkaz"/>
+                <w:noProof/>
+              </w:rPr>
+              <w:t>4.3.2</w:t>
+            </w:r>
+            <w:r>
+              <w:rPr>
+                <w:rFonts w:asciiTheme="minorHAnsi" w:eastAsiaTheme="minorEastAsia" w:hAnsiTheme="minorHAnsi" w:cstheme="minorBidi"/>
+                <w:noProof/>
+                <w:sz w:val="22"/>
+                <w:szCs w:val="28"/>
+                <w:lang w:val="en-GB" w:eastAsia="ko-KR" w:bidi="as-IN"/>
+              </w:rPr>
+              <w:tab/>
+            </w:r>
+            <w:r>
+              <w:rPr>
+                <w:rStyle w:val="Hypertextovodkaz"/>
+                <w:noProof/>
+              </w:rPr>
+              <w:t>Trenažér</w:t>
+            </w:r>
+            <w:r>
+              <w:rPr>
+                <w:noProof/>
+                <w:webHidden/>
+              </w:rPr>
+              <w:tab/>
+            </w:r>
+            <w:r>
+              <w:rPr>
+                <w:noProof/>
+                <w:webHidden/>
+              </w:rPr>
+              <w:fldChar w:fldCharType="begin"/>
+            </w:r>
+            <w:r>
+              <w:rPr>
+                <w:noProof/>
+                <w:webHidden/>
+              </w:rPr>
+              <w:instrText xml:space="preserve"> PAGEREF _Toc61634389 \h </w:instrText>
+            </w:r>
+            <w:r>
+              <w:rPr>
+                <w:noProof/>
+                <w:webHidden/>
+              </w:rPr>
+            </w:r>
+            <w:r>
+              <w:rPr>
+                <w:noProof/>
+                <w:webHidden/>
+              </w:rPr>
+              <w:fldChar w:fldCharType="separate"/>
+            </w:r>
+            <w:r>
+              <w:rPr>
+                <w:noProof/>
+                <w:webHidden/>
+              </w:rPr>
+              <w:t>9</w:t>
+            </w:r>
+            <w:r>
+              <w:rPr>
+                <w:noProof/>
+                <w:webHidden/>
+              </w:rPr>
+              <w:fldChar w:fldCharType="end"/>
+            </w:r>
+          </w:hyperlink>
+        </w:p>
+        <w:p>
+          <w:pPr>
+            <w:pStyle w:val="Obsah1"/>
+            <w:tabs>
+              <w:tab w:val="left" w:pos="480"/>
+              <w:tab w:val="right" w:leader="dot" w:pos="9062"/>
+            </w:tabs>
+            <w:rPr>
+              <w:rFonts w:asciiTheme="minorHAnsi" w:eastAsiaTheme="minorEastAsia" w:hAnsiTheme="minorHAnsi" w:cstheme="minorBidi"/>
+              <w:noProof/>
+              <w:sz w:val="22"/>
+              <w:szCs w:val="28"/>
+              <w:lang w:val="en-GB" w:eastAsia="ko-KR" w:bidi="as-IN"/>
+            </w:rPr>
+          </w:pPr>
+          <w:hyperlink w:anchor="_Toc61634390" w:history="1">
+            <w:r>
+              <w:rPr>
+                <w:rStyle w:val="Hypertextovodkaz"/>
+                <w:noProof/>
+              </w:rPr>
+              <w:t>5</w:t>
+            </w:r>
+            <w:r>
+              <w:rPr>
+                <w:rFonts w:asciiTheme="minorHAnsi" w:eastAsiaTheme="minorEastAsia" w:hAnsiTheme="minorHAnsi" w:cstheme="minorBidi"/>
+                <w:noProof/>
+                <w:sz w:val="22"/>
+                <w:szCs w:val="28"/>
+                <w:lang w:val="en-GB" w:eastAsia="ko-KR" w:bidi="as-IN"/>
+              </w:rPr>
+              <w:tab/>
+            </w:r>
+            <w:r>
+              <w:rPr>
+                <w:rStyle w:val="Hypertextovodkaz"/>
+                <w:noProof/>
+              </w:rPr>
+              <w:t>Závěr</w:t>
+            </w:r>
+            <w:r>
+              <w:rPr>
+                <w:noProof/>
+                <w:webHidden/>
+              </w:rPr>
+              <w:tab/>
+            </w:r>
+            <w:r>
+              <w:rPr>
+                <w:noProof/>
+                <w:webHidden/>
+              </w:rPr>
+              <w:fldChar w:fldCharType="begin"/>
+            </w:r>
+            <w:r>
+              <w:rPr>
+                <w:noProof/>
+                <w:webHidden/>
+              </w:rPr>
+              <w:instrText xml:space="preserve"> PAGEREF _Toc61634390 \h </w:instrText>
+            </w:r>
+            <w:r>
+              <w:rPr>
+                <w:noProof/>
+                <w:webHidden/>
+              </w:rPr>
+            </w:r>
+            <w:r>
+              <w:rPr>
+                <w:noProof/>
+                <w:webHidden/>
+              </w:rPr>
+              <w:fldChar w:fldCharType="separate"/>
+            </w:r>
+            <w:r>
+              <w:rPr>
+                <w:noProof/>
+                <w:webHidden/>
+              </w:rPr>
+              <w:t>9</w:t>
+            </w:r>
+            <w:r>
+              <w:rPr>
+                <w:noProof/>
+                <w:webHidden/>
+              </w:rPr>
+              <w:fldChar w:fldCharType="end"/>
+            </w:r>
+          </w:hyperlink>
+        </w:p>
+        <w:p>
+          <w:pPr>
+            <w:pStyle w:val="Obsah1"/>
+            <w:tabs>
+              <w:tab w:val="left" w:pos="480"/>
+              <w:tab w:val="right" w:leader="dot" w:pos="9062"/>
+            </w:tabs>
+            <w:rPr>
+              <w:rFonts w:asciiTheme="minorHAnsi" w:eastAsiaTheme="minorEastAsia" w:hAnsiTheme="minorHAnsi" w:cstheme="minorBidi"/>
+              <w:noProof/>
+              <w:sz w:val="22"/>
+              <w:szCs w:val="28"/>
+              <w:lang w:val="en-GB" w:eastAsia="ko-KR" w:bidi="as-IN"/>
+            </w:rPr>
+          </w:pPr>
+          <w:hyperlink w:anchor="_Toc61634391" w:history="1">
+            <w:r>
+              <w:rPr>
+                <w:rStyle w:val="Hypertextovodkaz"/>
+                <w:noProof/>
+              </w:rPr>
+              <w:t>6</w:t>
+            </w:r>
+            <w:r>
+              <w:rPr>
+                <w:rFonts w:asciiTheme="minorHAnsi" w:eastAsiaTheme="minorEastAsia" w:hAnsiTheme="minorHAnsi" w:cstheme="minorBidi"/>
+                <w:noProof/>
+                <w:sz w:val="22"/>
+                <w:szCs w:val="28"/>
+                <w:lang w:val="en-GB" w:eastAsia="ko-KR" w:bidi="as-IN"/>
+              </w:rPr>
+              <w:tab/>
+            </w:r>
+            <w:r>
+              <w:rPr>
+                <w:rStyle w:val="Hypertextovodkaz"/>
+                <w:noProof/>
+              </w:rPr>
+              <w:t>Bibliografie</w:t>
+            </w:r>
+            <w:r>
+              <w:rPr>
+                <w:noProof/>
+                <w:webHidden/>
+              </w:rPr>
+              <w:tab/>
+            </w:r>
+            <w:r>
+              <w:rPr>
+                <w:noProof/>
+                <w:webHidden/>
+              </w:rPr>
+              <w:fldChar w:fldCharType="begin"/>
+            </w:r>
+            <w:r>
+              <w:rPr>
+                <w:noProof/>
+                <w:webHidden/>
+              </w:rPr>
+              <w:instrText xml:space="preserve"> PAGEREF _Toc61634391 \h </w:instrText>
+            </w:r>
+            <w:r>
+              <w:rPr>
+                <w:noProof/>
+                <w:webHidden/>
+              </w:rPr>
+            </w:r>
+            <w:r>
+              <w:rPr>
+                <w:noProof/>
+                <w:webHidden/>
+              </w:rPr>
+              <w:fldChar w:fldCharType="separate"/>
+            </w:r>
+            <w:r>
+              <w:rPr>
+                <w:noProof/>
+                <w:webHidden/>
+              </w:rPr>
+              <w:t>10</w:t>
+            </w:r>
+            <w:r>
+              <w:rPr>
+                <w:noProof/>
+                <w:webHidden/>
+              </w:rPr>
+              <w:fldChar w:fldCharType="end"/>
+            </w:r>
+          </w:hyperlink>
+        </w:p>
+        <w:p>
           <w:r>
             <w:rPr>
               <w:b/>
               <w:bCs/>
-              <w:sz w:val="32"/>
-              <w:szCs w:val="32"/>
             </w:rPr>
-            <w:t>Obsah</w:t>
+            <w:fldChar w:fldCharType="end"/>
           </w:r>
         </w:p>
-        <w:p/>
       </w:sdtContent>
     </w:sdt>
     <w:p/>
@@ -837,10 +2462,12 @@
         <w:pStyle w:val="Nadpis1"/>
       </w:pPr>
       <w:bookmarkStart w:id="0" w:name="_Toc33996256"/>
+      <w:bookmarkStart w:id="1" w:name="_Toc61634374"/>
       <w:r>
         <w:t>Úvod</w:t>
       </w:r>
       <w:bookmarkEnd w:id="0"/>
+      <w:bookmarkEnd w:id="1"/>
     </w:p>
     <w:p>
       <w:r>
@@ -889,6 +2516,7 @@
       <w:pPr>
         <w:pStyle w:val="Nadpis1"/>
       </w:pPr>
+      <w:bookmarkStart w:id="2" w:name="_Toc61634375"/>
       <w:r>
         <w:t>Black</w:t>
       </w:r>
@@ -898,14 +2526,17 @@
       <w:r>
         <w:t>ack</w:t>
       </w:r>
+      <w:bookmarkEnd w:id="2"/>
     </w:p>
     <w:p>
       <w:pPr>
         <w:pStyle w:val="Nadpis2"/>
       </w:pPr>
+      <w:bookmarkStart w:id="3" w:name="_Toc61634376"/>
       <w:r>
         <w:t>Pravidla hry</w:t>
       </w:r>
+      <w:bookmarkEnd w:id="3"/>
     </w:p>
     <w:p>
       <w:r>
@@ -914,9 +2545,27 @@
       <w:r>
         <w:t xml:space="preserve"> můžeme představit mnoho různých verzí oné hry, avšak v této práci se budeme zaobírat pouze americkým, jinak referovaným jako klasickým, Blackjackem, který jak z názvu vypovídá potkáte v kasinech nejčastěji. V klasickém Blackjacku se užívají takzvané francouzské hrací karty v angličtině „</w:t>
       </w:r>
-      <w:r>
-        <w:t>French-suited playing cards</w:t>
-      </w:r>
+      <w:proofErr w:type="spellStart"/>
+      <w:r>
+        <w:t>French-suited</w:t>
+      </w:r>
+      <w:proofErr w:type="spellEnd"/>
+      <w:r>
+        <w:t xml:space="preserve"> </w:t>
+      </w:r>
+      <w:proofErr w:type="spellStart"/>
+      <w:r>
+        <w:t>playing</w:t>
+      </w:r>
+      <w:proofErr w:type="spellEnd"/>
+      <w:r>
+        <w:t xml:space="preserve"> </w:t>
+      </w:r>
+      <w:proofErr w:type="spellStart"/>
+      <w:r>
+        <w:t>cards</w:t>
+      </w:r>
+      <w:proofErr w:type="spellEnd"/>
       <w:r>
         <w:t>“,</w:t>
       </w:r>
@@ -960,7 +2609,15 @@
         <w:t xml:space="preserve">Hráč má vždy k dispozici </w:t>
       </w:r>
       <w:r>
-        <w:t xml:space="preserve">buďto líznout si kartu „Hit“ nebo předat tah dalšímu na řadě „Stand“. Cílem hry je se dostat součtem hodnot karet v tvé ruce, co nejblíže hodnotě 21 (J, Q, K mají vždy hodnotu 10, zatímco A má hodnotu buďto 11 nebo 1, podle toho, co je pro hráče výhodnější). Hráč má taky možnost provést tah „Double“, který hráči zdvojnásobí sázku a zároveň lízne jednu kartu, avšak po zahrání tahu „Double“ musí hráč přenechat tah dalšímu hráči na řadě. Pokud jsou obě karty rozdané hráči stejné hodnoty, může hráč </w:t>
+        <w:t>buďto líznout si kartu „Hit“ nebo předat tah dalšímu na řadě „</w:t>
+      </w:r>
+      <w:proofErr w:type="spellStart"/>
+      <w:r>
+        <w:t>Stand</w:t>
+      </w:r>
+      <w:proofErr w:type="spellEnd"/>
+      <w:r>
+        <w:t xml:space="preserve">“. Cílem hry je se dostat součtem hodnot karet v tvé ruce, co nejblíže hodnotě 21 (J, Q, K mají vždy hodnotu 10, zatímco A má hodnotu buďto 11 nebo 1, podle toho, co je pro hráče výhodnější). Hráč má taky možnost provést tah „Double“, který hráči zdvojnásobí sázku a zároveň lízne jednu kartu, avšak po zahrání tahu „Double“ musí hráč přenechat tah dalšímu hráči na řadě. Pokud jsou obě karty rozdané hráči stejné hodnoty, může hráč </w:t>
       </w:r>
       <w:r>
         <w:t xml:space="preserve">provést tah „Split“, který rozdělí hráčovu hrací ruku na dvě ruky, se kterými pak následně hraje hráč s každou zvlášť. Nutno dodat, že „Split“ také automaticky přidá duplikát počáteční sázky hráče i jeho druhé hrací ruce, a pro každou ruku lze zahrát tah „Double“, takže je potencionální výhra dvakrát větší, než by mohla </w:t>
@@ -1002,7 +2659,15 @@
         <w:t>y</w:t>
       </w:r>
       <w:r>
-        <w:t xml:space="preserve"> hodnot A a </w:t>
+        <w:t xml:space="preserve"> hodnot A </w:t>
+      </w:r>
+      <w:proofErr w:type="spellStart"/>
+      <w:r>
+        <w:t>a</w:t>
+      </w:r>
+      <w:proofErr w:type="spellEnd"/>
+      <w:r>
+        <w:t xml:space="preserve"> </w:t>
       </w:r>
       <w:r>
         <w:t>10 (10, J, Q, K).</w:t>
@@ -1211,9 +2876,11 @@
       <w:pPr>
         <w:pStyle w:val="Nadpis2"/>
       </w:pPr>
+      <w:bookmarkStart w:id="4" w:name="_Toc61634377"/>
       <w:r>
         <w:t>Historie</w:t>
       </w:r>
+      <w:bookmarkEnd w:id="4"/>
     </w:p>
     <w:p>
       <w:r>
@@ -1278,9 +2945,11 @@
       <w:pPr>
         <w:pStyle w:val="Nadpis2"/>
       </w:pPr>
+      <w:bookmarkStart w:id="5" w:name="_Toc61634378"/>
       <w:r>
         <w:t>Současnost</w:t>
       </w:r>
+      <w:bookmarkEnd w:id="5"/>
     </w:p>
     <w:p>
       <w:r>
@@ -1314,13 +2983,20 @@
         <w:t xml:space="preserve"> jak v kasinech, tak online, ovšem </w:t>
       </w:r>
       <w:r>
-        <w:t>jak už platí pro všechno, co je online, je důležité hlídat si, zda-li se nejedná o podvod.</w:t>
+        <w:t xml:space="preserve">jak už platí pro všechno, co je online, je důležité hlídat si, </w:t>
+      </w:r>
+      <w:r>
+        <w:t>zdali</w:t>
+      </w:r>
+      <w:r>
+        <w:t xml:space="preserve"> se nejedná o podvod.</w:t>
       </w:r>
     </w:p>
     <w:p>
       <w:pPr>
         <w:pStyle w:val="Nadpis1"/>
       </w:pPr>
+      <w:bookmarkStart w:id="6" w:name="_Toc61634379"/>
       <w:r>
         <w:t xml:space="preserve">Card </w:t>
       </w:r>
@@ -1333,6 +3009,7 @@
       <w:r>
         <w:t>ers</w:t>
       </w:r>
+      <w:bookmarkEnd w:id="6"/>
     </w:p>
     <w:p>
       <w:r>
@@ -1366,115 +3043,87 @@
         <w:t xml:space="preserve">použít matematiku k ovlivnění </w:t>
       </w:r>
       <w:r>
-        <w:t>toho zda-li bude naše hraní ziskové, či ne</w:t>
-      </w:r>
-      <w:r>
-        <w:t xml:space="preserve">. </w:t>
-      </w:r>
-      <w:r>
-        <w:rPr>
-          <w:color w:val="FF0000"/>
-        </w:rPr>
-        <w:t xml:space="preserve">Důležité je myslet na to, že </w:t>
-      </w:r>
-      <w:r>
-        <w:rPr>
-          <w:color w:val="FF0000"/>
-        </w:rPr>
+        <w:t>toho,</w:t>
+      </w:r>
+      <w:r>
+        <w:t xml:space="preserve"> </w:t>
+      </w:r>
+      <w:r>
+        <w:t>zdali</w:t>
+      </w:r>
+      <w:r>
+        <w:t xml:space="preserve"> bude naše hraní ziskové, či ne</w:t>
+      </w:r>
+      <w:r>
+        <w:t xml:space="preserve">. Důležité je myslet na to, že </w:t>
+      </w:r>
+      <w:r>
         <w:t xml:space="preserve">i přestože se jedná o </w:t>
       </w:r>
       <w:r>
-        <w:rPr>
-          <w:color w:val="FF0000"/>
-        </w:rPr>
         <w:t>primárně hazardní hru</w:t>
       </w:r>
       <w:r>
-        <w:rPr>
-          <w:color w:val="FF0000"/>
-        </w:rPr>
         <w:t xml:space="preserve">, </w:t>
       </w:r>
       <w:r>
-        <w:rPr>
-          <w:color w:val="FF0000"/>
-        </w:rPr>
-        <w:t>tak pro lidi</w:t>
-      </w:r>
-      <w:r>
-        <w:rPr>
-          <w:color w:val="FF0000"/>
-        </w:rPr>
-        <w:t>, které nazýváme „Card counters“</w:t>
-      </w:r>
-      <w:r>
-        <w:rPr>
-          <w:color w:val="FF0000"/>
-        </w:rPr>
+        <w:t xml:space="preserve">tak pro </w:t>
+      </w:r>
+      <w:r>
+        <w:t>lidi zvané</w:t>
+      </w:r>
+      <w:r>
+        <w:t xml:space="preserve"> „Card counters“</w:t>
+      </w:r>
+      <w:r>
         <w:t>,</w:t>
       </w:r>
       <w:r>
-        <w:rPr>
-          <w:color w:val="FF0000"/>
-        </w:rPr>
         <w:t xml:space="preserve"> užívajících </w:t>
       </w:r>
       <w:r>
-        <w:rPr>
-          <w:color w:val="FF0000"/>
-        </w:rPr>
         <w:t xml:space="preserve">právě </w:t>
       </w:r>
       <w:r>
-        <w:rPr>
-          <w:color w:val="FF0000"/>
-        </w:rPr>
         <w:t>C</w:t>
       </w:r>
       <w:r>
-        <w:rPr>
-          <w:color w:val="FF0000"/>
-        </w:rPr>
         <w:t xml:space="preserve">ard </w:t>
       </w:r>
       <w:r>
-        <w:rPr>
-          <w:color w:val="FF0000"/>
-        </w:rPr>
         <w:t>c</w:t>
       </w:r>
       <w:r>
-        <w:rPr>
-          <w:color w:val="FF0000"/>
-        </w:rPr>
         <w:t>ounting</w:t>
       </w:r>
       <w:r>
-        <w:rPr>
-          <w:color w:val="FF0000"/>
-        </w:rPr>
         <w:t xml:space="preserve"> a jiných strategií,</w:t>
       </w:r>
       <w:r>
-        <w:rPr>
-          <w:color w:val="FF0000"/>
-        </w:rPr>
         <w:t xml:space="preserve"> </w:t>
       </w:r>
       <w:r>
-        <w:rPr>
-          <w:color w:val="FF0000"/>
-        </w:rPr>
-        <w:t>se považuje hraní Blackjacku jako investování ne-li hazardování.</w:t>
+        <w:t xml:space="preserve">se </w:t>
+      </w:r>
+      <w:r>
+        <w:t xml:space="preserve">nejedná o </w:t>
+      </w:r>
+      <w:r>
+        <w:t xml:space="preserve">hazardování, protože je matematicky dokázáno, že při perfektním hrání člověk z dlouhodobého hlediska </w:t>
+      </w:r>
+      <w:r>
+        <w:t>oproti kasinu získá.</w:t>
       </w:r>
     </w:p>
     <w:p>
       <w:pPr>
         <w:pStyle w:val="Nadpis2"/>
       </w:pPr>
+      <w:bookmarkStart w:id="7" w:name="_Toc61634380"/>
       <w:r>
         <w:t>Historie Card countingu</w:t>
       </w:r>
+      <w:bookmarkEnd w:id="7"/>
     </w:p>
     <w:p>
       <w:r>
@@ -1515,7 +3164,23 @@
         <w:t xml:space="preserve">Tato kniha se </w:t>
       </w:r>
       <w:r>
-        <w:t>jmenuje „Playing Blackjack to win“</w:t>
+        <w:t>jmenuje „</w:t>
+      </w:r>
+      <w:proofErr w:type="spellStart"/>
+      <w:r>
+        <w:t>Playing</w:t>
+      </w:r>
+      <w:proofErr w:type="spellEnd"/>
+      <w:r>
+        <w:t xml:space="preserve"> Blackjack to </w:t>
+      </w:r>
+      <w:proofErr w:type="spellStart"/>
+      <w:r>
+        <w:t>win</w:t>
+      </w:r>
+      <w:proofErr w:type="spellEnd"/>
+      <w:r>
+        <w:t>“</w:t>
       </w:r>
       <w:r>
         <w:t>, česky „Hraní Blackjacku pro výhru“,</w:t>
@@ -1533,11 +3198,16 @@
         <w:t>em</w:t>
       </w:r>
       <w:r>
-        <w:t xml:space="preserve"> Maisel</w:t>
+        <w:t xml:space="preserve"> </w:t>
+      </w:r>
+      <w:proofErr w:type="spellStart"/>
+      <w:r>
+        <w:t>Maisel</w:t>
       </w:r>
       <w:r>
         <w:t>em</w:t>
       </w:r>
+      <w:proofErr w:type="spellEnd"/>
       <w:r>
         <w:t>, Roger</w:t>
       </w:r>
@@ -1545,23 +3215,38 @@
         <w:t>em</w:t>
       </w:r>
       <w:r>
-        <w:t xml:space="preserve"> Baldwin</w:t>
+        <w:t xml:space="preserve"> </w:t>
+      </w:r>
+      <w:proofErr w:type="spellStart"/>
+      <w:r>
+        <w:t>Baldwin</w:t>
       </w:r>
       <w:r>
         <w:t>em</w:t>
       </w:r>
-      <w:r>
-        <w:t>, Wilbert</w:t>
+      <w:proofErr w:type="spellEnd"/>
+      <w:r>
+        <w:t xml:space="preserve">, </w:t>
+      </w:r>
+      <w:proofErr w:type="spellStart"/>
+      <w:r>
+        <w:t>Wilbert</w:t>
       </w:r>
       <w:r>
         <w:t>em</w:t>
       </w:r>
-      <w:r>
-        <w:t xml:space="preserve"> Cantey</w:t>
+      <w:proofErr w:type="spellEnd"/>
+      <w:r>
+        <w:t xml:space="preserve"> </w:t>
+      </w:r>
+      <w:proofErr w:type="spellStart"/>
+      <w:r>
+        <w:t>Cantey</w:t>
       </w:r>
       <w:r>
         <w:t>nim</w:t>
       </w:r>
+      <w:proofErr w:type="spellEnd"/>
       <w:r>
         <w:t>, James</w:t>
       </w:r>
@@ -1569,10 +3254,18 @@
         <w:t>em</w:t>
       </w:r>
       <w:r>
-        <w:t xml:space="preserve"> McDermott</w:t>
-      </w:r>
-      <w:r>
-        <w:t>em.</w:t>
+        <w:t xml:space="preserve"> </w:t>
+      </w:r>
+      <w:proofErr w:type="spellStart"/>
+      <w:r>
+        <w:t>McDermott</w:t>
+      </w:r>
+      <w:r>
+        <w:t>em</w:t>
+      </w:r>
+      <w:proofErr w:type="spellEnd"/>
+      <w:r>
+        <w:t>.</w:t>
       </w:r>
       <w:r>
         <w:t xml:space="preserve"> Ve své době </w:t>
@@ -1581,11 +3274,32 @@
         <w:t xml:space="preserve">se této knize nedostalo potřebné pozornosti, </w:t>
       </w:r>
       <w:r>
-        <w:t>to se ovšem nedá říct o knize „Beat the Dealer“, česky „Poraž dealera“</w:t>
-      </w:r>
-      <w:r>
-        <w:t>, kterou v roce 1962 napsal Edward O. Thorp</w:t>
-      </w:r>
+        <w:t xml:space="preserve">to se ovšem nedá říct o knize „Beat </w:t>
+      </w:r>
+      <w:proofErr w:type="spellStart"/>
+      <w:r>
+        <w:t>the</w:t>
+      </w:r>
+      <w:proofErr w:type="spellEnd"/>
+      <w:r>
+        <w:t xml:space="preserve"> Dealer“, česky „</w:t>
+      </w:r>
+      <w:proofErr w:type="spellStart"/>
+      <w:r>
+        <w:t>Poraž</w:t>
+      </w:r>
+      <w:proofErr w:type="spellEnd"/>
+      <w:r>
+        <w:t xml:space="preserve"> dealera“</w:t>
+      </w:r>
+      <w:r>
+        <w:t xml:space="preserve">, kterou v roce 1962 napsal Edward O. </w:t>
+      </w:r>
+      <w:proofErr w:type="spellStart"/>
+      <w:r>
+        <w:t>Thorp</w:t>
+      </w:r>
+      <w:proofErr w:type="spellEnd"/>
       <w:r>
         <w:t>. Tato kniha se dodnes považuje jako křest card countingu a</w:t>
       </w:r>
@@ -1601,8 +3315,13 @@
       <w:r>
         <w:t xml:space="preserve"> </w:t>
       </w:r>
-      <w:r>
-        <w:t>Thorp poté</w:t>
+      <w:proofErr w:type="spellStart"/>
+      <w:r>
+        <w:t>Thorp</w:t>
+      </w:r>
+      <w:proofErr w:type="spellEnd"/>
+      <w:r>
+        <w:t xml:space="preserve"> poté</w:t>
       </w:r>
       <w:r>
         <w:t xml:space="preserve"> v roce 1966</w:t>
@@ -1638,106 +3357,33 @@
         <w:t xml:space="preserve">vyzkoušet nové metody </w:t>
       </w:r>
       <w:r>
-        <w:t>mnohokrát rychleji nežli lidé i tehdy</w:t>
-      </w:r>
-      <w:r>
-        <w:t xml:space="preserve">. </w:t>
-      </w:r>
-      <w:r>
-        <w:t>Dnes</w:t>
-      </w:r>
-      <w:r>
-        <w:t xml:space="preserve"> jsou algoritmy počítání karet </w:t>
-      </w:r>
-      <w:r>
-        <w:t xml:space="preserve">velice komplexní záležitostí, takže je nutno vyvíjet </w:t>
-      </w:r>
-      <w:r>
-        <w:t>nové a lepší metody jak si i během hry, kde hráč nemá nic jiného, než svojí vlastní hlavu</w:t>
-      </w:r>
-      <w:r>
-        <w:t>, uchovat všechna potřebná data v hlavě (například základní tabulka strategií).</w:t>
-      </w:r>
-    </w:p>
-    <w:p>
-      <w:pPr>
-        <w:pStyle w:val="Nadpis2"/>
-      </w:pPr>
-      <w:r>
-        <w:t xml:space="preserve">Basic </w:t>
-      </w:r>
-      <w:r>
-        <w:t>strategy</w:t>
-      </w:r>
-    </w:p>
-    <w:p>
-      <w:r>
-        <w:t>Backend má krom stahování a obsluhování klientů zpracovávací funkci. Aby tyto data nemusel zpracovávat každý klient zvlášť, stačí aby tyto data zpracoval jednou právě server a výsledek posílal. Tímto šetříme výkon.</w:t>
-      </w:r>
-    </w:p>
-    <w:p>
-      <w:r>
-        <w:t>Efektivní optimalizací posílání dat se stalo jejich předchozí stringování. Data mají totiž v databází formát .json. Před každým požadavkem data vždy zkomprimujeme</w:t>
-      </w:r>
-      <w:r>
-        <w:t xml:space="preserve"> (dochází k ušetření místa v řádech desítek %)</w:t>
-      </w:r>
-      <w:r>
-        <w:t xml:space="preserve"> z .json do prostého textu. </w:t>
-      </w:r>
-      <w:r>
-        <w:t>Až data dorazí, klient si sám zase naparsuje do pohodlného .json. Tímto postupem šetříme požadavky na rychlost sítě.</w:t>
-      </w:r>
-      <w:r>
-        <w:t>.</w:t>
-      </w:r>
-      <w:r>
-        <w:t xml:space="preserve"> </w:t>
-      </w:r>
-    </w:p>
-    <w:p>
-      <w:pPr>
-        <w:pStyle w:val="Nadpis2"/>
-      </w:pPr>
-      <w:bookmarkStart w:id="1" w:name="_Toc33996270"/>
-      <w:r>
-        <w:t>Použité technologie</w:t>
-      </w:r>
-      <w:bookmarkEnd w:id="1"/>
-    </w:p>
-    <w:p>
-      <w:r>
-        <w:t>Stránka je naprogramovaná pomocí javascriptového frameworku React</w:t>
-      </w:r>
-      <w:r>
-        <w:t>.js. Dále jsme použili knihovnu Redux, který se stará o uložená data (states) a aktualizuje jen ty komponenty, který to opravdu potřebují. Například cena Bitcoinu se aktualizuje každou minutu, avšak to neznamená, že se musí aktualizovat něco jiného; takové vypracování ve webové stránce, která neustále něco aktualizuje serveru, nesmělo rozhodně chybět.</w:t>
-      </w:r>
-    </w:p>
-    <w:p>
-      <w:pPr>
-        <w:pStyle w:val="Nadpis2"/>
-      </w:pPr>
-      <w:bookmarkStart w:id="2" w:name="_Toc33996271"/>
-      <w:r>
-        <w:t>Výstřižky z webové stránky</w:t>
-      </w:r>
-      <w:bookmarkEnd w:id="2"/>
-    </w:p>
-    <w:p/>
-    <w:p>
-      <w:pPr>
-        <w:keepNext/>
-      </w:pPr>
+        <w:t xml:space="preserve">mnohokrát rychleji </w:t>
+      </w:r>
       <w:r>
         <w:rPr>
           <w:noProof/>
         </w:rPr>
-        <w:lastRenderedPageBreak/>
         <w:drawing>
-          <wp:inline distT="0" distB="0" distL="0" distR="0" wp14:anchorId="2227DE24" wp14:editId="21BA42E2">
-            <wp:extent cx="5760720" cy="2837180"/>
-            <wp:effectExtent l="0" t="0" r="0" b="1270"/>
-            <wp:docPr id="4" name="Obrázek 4"/>
+          <wp:anchor distT="0" distB="0" distL="114300" distR="114300" simplePos="0" relativeHeight="251658240" behindDoc="1" locked="0" layoutInCell="1" allowOverlap="1" wp14:anchorId="4B8C7F4B" wp14:editId="7E9533C0">
+            <wp:simplePos x="0" y="0"/>
+            <wp:positionH relativeFrom="margin">
+              <wp:posOffset>3567430</wp:posOffset>
+            </wp:positionH>
+            <wp:positionV relativeFrom="paragraph">
+              <wp:posOffset>1555750</wp:posOffset>
+            </wp:positionV>
+            <wp:extent cx="2980690" cy="7248525"/>
+            <wp:effectExtent l="0" t="0" r="0" b="9525"/>
+            <wp:wrapTight wrapText="bothSides">
+              <wp:wrapPolygon edited="0">
+                <wp:start x="0" y="0"/>
+                <wp:lineTo x="0" y="21572"/>
+                <wp:lineTo x="21398" y="21572"/>
+                <wp:lineTo x="21398" y="0"/>
+                <wp:lineTo x="0" y="0"/>
+              </wp:wrapPolygon>
+            </wp:wrapTight>
+            <wp:docPr id="5" name="Obrázek 5"/>
             <wp:cNvGraphicFramePr>
               <a:graphicFrameLocks xmlns:a="http://schemas.openxmlformats.org/drawingml/2006/main" noChangeAspect="1"/>
             </wp:cNvGraphicFramePr>
@@ -1745,13 +3391,13 @@
               <a:graphicData uri="http://schemas.openxmlformats.org/drawingml/2006/picture">
                 <pic:pic xmlns:pic="http://schemas.openxmlformats.org/drawingml/2006/picture">
                   <pic:nvPicPr>
-                    <pic:cNvPr id="0" name="Picture 5"/>
+                    <pic:cNvPr id="0" name="Picture 20"/>
                     <pic:cNvPicPr>
                       <a:picLocks noChangeAspect="1" noChangeArrowheads="1"/>
                     </pic:cNvPicPr>
                   </pic:nvPicPr>
                   <pic:blipFill>
-                    <a:blip r:embed="rId10" cstate="print">
+                    <a:blip r:embed="rId10">
                       <a:extLst>
                         <a:ext uri="{28A0092B-C50C-407E-A947-70E740481C1C}">
                           <a14:useLocalDpi xmlns:a14="http://schemas.microsoft.com/office/drawing/2010/main" val="0"/>
@@ -1766,7 +3412,7 @@
                   <pic:spPr bwMode="auto">
                     <a:xfrm>
                       <a:off x="0" y="0"/>
-                      <a:ext cx="5760720" cy="2837180"/>
+                      <a:ext cx="2980690" cy="7248525"/>
                     </a:xfrm>
                     <a:prstGeom prst="rect">
                       <a:avLst/>
@@ -1779,230 +3425,1358 @@
                 </pic:pic>
               </a:graphicData>
             </a:graphic>
-          </wp:inline>
+            <wp14:sizeRelH relativeFrom="margin">
+              <wp14:pctWidth>0</wp14:pctWidth>
+            </wp14:sizeRelH>
+            <wp14:sizeRelV relativeFrom="margin">
+              <wp14:pctHeight>0</wp14:pctHeight>
+            </wp14:sizeRelV>
+          </wp:anchor>
         </w:drawing>
       </w:r>
-    </w:p>
-    <w:p>
-      <w:pPr>
-        <w:pStyle w:val="Titulek"/>
-        <w:jc w:val="center"/>
-      </w:pPr>
-      <w:bookmarkStart w:id="3" w:name="_Toc34027469"/>
-      <w:r>
-        <w:t xml:space="preserve">Obrázek </w:t>
-      </w:r>
-      <w:fldSimple w:instr=" SEQ Obrázek \* ARABIC ">
-        <w:r>
-          <w:rPr>
-            <w:noProof/>
-          </w:rPr>
-          <w:t>2</w:t>
-        </w:r>
-      </w:fldSimple>
-      <w:r>
-        <w:t>. - úvodní pohled na stránku</w:t>
-      </w:r>
-      <w:bookmarkEnd w:id="3"/>
-    </w:p>
-    <w:p/>
+      <w:r>
+        <w:t>nežli lidé i tehdy</w:t>
+      </w:r>
+      <w:r>
+        <w:t xml:space="preserve">. </w:t>
+      </w:r>
+      <w:r>
+        <w:t>Dnes</w:t>
+      </w:r>
+      <w:r>
+        <w:t xml:space="preserve"> jsou algoritmy počítání karet </w:t>
+      </w:r>
+      <w:r>
+        <w:t xml:space="preserve">velice komplexní záležitostí, takže je nutno vyvíjet </w:t>
+      </w:r>
+      <w:r>
+        <w:t>nové a lepší metody jak si i během hry, kde hráč nemá nic jiného, než svojí vlastní hlavu</w:t>
+      </w:r>
+      <w:r>
+        <w:t>, uchovat všechna potřebná data v hlavě (například základní tabulka strategií).</w:t>
+      </w:r>
+    </w:p>
+    <w:p>
+      <w:pPr>
+        <w:pStyle w:val="Nadpis2"/>
+      </w:pPr>
+      <w:bookmarkStart w:id="8" w:name="_Toc61634381"/>
+      <w:r>
+        <w:t xml:space="preserve">Basic </w:t>
+      </w:r>
+      <w:proofErr w:type="spellStart"/>
+      <w:r>
+        <w:t>strat</w:t>
+      </w:r>
+      <w:r>
+        <w:t>e</w:t>
+      </w:r>
+      <w:r>
+        <w:t>gy</w:t>
+      </w:r>
+      <w:proofErr w:type="spellEnd"/>
+      <w:r>
+        <w:t xml:space="preserve"> table</w:t>
+      </w:r>
+      <w:bookmarkEnd w:id="8"/>
+    </w:p>
+    <w:p>
+      <w:r>
+        <w:t>Tabulka základní</w:t>
+      </w:r>
+      <w:r>
+        <w:t xml:space="preserve"> strategie je tabulka</w:t>
+      </w:r>
+      <w:r>
+        <w:t xml:space="preserve">, ve které je pro každou </w:t>
+      </w:r>
+      <w:r>
+        <w:t>situaci,</w:t>
+      </w:r>
+      <w:r>
+        <w:t xml:space="preserve"> co ve hře</w:t>
+      </w:r>
+      <w:r>
+        <w:t xml:space="preserve"> může nastat určen nejlepší tah</w:t>
+      </w:r>
+      <w:r>
+        <w:t xml:space="preserve">. </w:t>
+      </w:r>
+      <w:r>
+        <w:t>První verzi této</w:t>
+      </w:r>
+      <w:r>
+        <w:t xml:space="preserve"> tabul</w:t>
+      </w:r>
+      <w:r>
+        <w:t xml:space="preserve">ku vytvořil v roce 1953 americký matematik Roger </w:t>
+      </w:r>
+      <w:proofErr w:type="spellStart"/>
+      <w:r>
+        <w:t>Baldwin</w:t>
+      </w:r>
+      <w:proofErr w:type="spellEnd"/>
+      <w:r>
+        <w:t xml:space="preserve"> za použití kombinatoriky</w:t>
+      </w:r>
+      <w:r>
+        <w:t>.</w:t>
+      </w:r>
+      <w:r>
+        <w:t xml:space="preserve"> </w:t>
+      </w:r>
+    </w:p>
+    <w:p>
+      <w:pPr>
+        <w:pStyle w:val="Nadpis2"/>
+      </w:pPr>
+      <w:bookmarkStart w:id="9" w:name="_Toc61634382"/>
+      <w:r>
+        <w:t>Card Counting</w:t>
+      </w:r>
+      <w:r>
+        <w:t xml:space="preserve"> a </w:t>
+      </w:r>
+      <w:proofErr w:type="spellStart"/>
+      <w:r>
+        <w:t>True</w:t>
+      </w:r>
+      <w:proofErr w:type="spellEnd"/>
+      <w:r>
+        <w:t xml:space="preserve"> </w:t>
+      </w:r>
+      <w:proofErr w:type="spellStart"/>
+      <w:r>
+        <w:t>count</w:t>
+      </w:r>
+      <w:bookmarkEnd w:id="9"/>
+      <w:proofErr w:type="spellEnd"/>
+    </w:p>
+    <w:p>
+      <w:r>
+        <w:t>Card counting je termín, který zná snad každý hráč blackjacku</w:t>
+      </w:r>
+      <w:r>
+        <w:t xml:space="preserve">, </w:t>
+      </w:r>
+      <w:r>
+        <w:t>jedná se o</w:t>
+      </w:r>
+      <w:r>
+        <w:t xml:space="preserve"> </w:t>
+      </w:r>
+      <w:r>
+        <w:t>v provedení</w:t>
+      </w:r>
+      <w:r>
+        <w:t xml:space="preserve"> jednoduchý algoritmus, podle kterého je hráč schopen rozdělit karty </w:t>
+      </w:r>
+      <w:r>
+        <w:t xml:space="preserve">do 3 sekcí, přičemž první sekce je pro </w:t>
+      </w:r>
+      <w:r>
+        <w:t>karty nižších hodnot anglicky</w:t>
+      </w:r>
+      <w:r>
+        <w:t xml:space="preserve"> </w:t>
+      </w:r>
+      <w:r>
+        <w:t>„</w:t>
+      </w:r>
+      <w:proofErr w:type="spellStart"/>
+      <w:r>
+        <w:t>low</w:t>
+      </w:r>
+      <w:proofErr w:type="spellEnd"/>
+      <w:r>
+        <w:t xml:space="preserve">-end </w:t>
+      </w:r>
+      <w:proofErr w:type="spellStart"/>
+      <w:r>
+        <w:t>cards</w:t>
+      </w:r>
+      <w:proofErr w:type="spellEnd"/>
+      <w:r>
+        <w:t>“, druhá sekce je pro karty neutrálních hodnot „</w:t>
+      </w:r>
+      <w:proofErr w:type="spellStart"/>
+      <w:r>
+        <w:t>neutral</w:t>
+      </w:r>
+      <w:proofErr w:type="spellEnd"/>
+      <w:r>
+        <w:t xml:space="preserve"> </w:t>
+      </w:r>
+      <w:proofErr w:type="spellStart"/>
+      <w:r>
+        <w:t>cards</w:t>
+      </w:r>
+      <w:proofErr w:type="spellEnd"/>
+      <w:r>
+        <w:t>“ a třetí a poslední pro karty vyšších hodnot „</w:t>
+      </w:r>
+      <w:proofErr w:type="spellStart"/>
+      <w:r>
+        <w:t>high</w:t>
+      </w:r>
+      <w:proofErr w:type="spellEnd"/>
+      <w:r>
+        <w:t>-</w:t>
+      </w:r>
+      <w:r>
+        <w:t xml:space="preserve">end </w:t>
+      </w:r>
+      <w:proofErr w:type="spellStart"/>
+      <w:r>
+        <w:t>cards</w:t>
+      </w:r>
+      <w:proofErr w:type="spellEnd"/>
+      <w:r>
+        <w:t>“</w:t>
+      </w:r>
+      <w:r>
+        <w:t xml:space="preserve">. Karty nižších hodnot jsou karty </w:t>
+      </w:r>
+      <w:r>
+        <w:t xml:space="preserve">s číslem 2 až 6, neutrálních hodnot jsou od </w:t>
+      </w:r>
+      <w:r>
+        <w:t xml:space="preserve">7 do 9ti a vyšších hodnot jsou </w:t>
+      </w:r>
+      <w:r>
+        <w:t>karty</w:t>
+      </w:r>
+      <w:r>
+        <w:t xml:space="preserve"> 10, J, Q, K, A</w:t>
+      </w:r>
+      <w:r>
+        <w:t xml:space="preserve">, přičemž víme, že J, Q, K mají hodnotu 10 a </w:t>
+      </w:r>
+      <w:proofErr w:type="spellStart"/>
+      <w:r>
+        <w:t>A</w:t>
+      </w:r>
+      <w:proofErr w:type="spellEnd"/>
+      <w:r>
+        <w:t xml:space="preserve"> 1 nebo 11, podle toho jak je to pro hráče </w:t>
+      </w:r>
+      <w:r>
+        <w:t xml:space="preserve">nebo dealera </w:t>
+      </w:r>
+      <w:r>
+        <w:t>výhodnější</w:t>
+      </w:r>
+      <w:r>
+        <w:t>.</w:t>
+      </w:r>
+      <w:r>
+        <w:t xml:space="preserve"> Ve své podstatě funguje card counting poměrně jednoduše</w:t>
+      </w:r>
+      <w:r>
+        <w:t>.</w:t>
+      </w:r>
+      <w:r>
+        <w:t xml:space="preserve"> Hru započneme tak, že si v hlavě pamatujeme 0,</w:t>
+      </w:r>
+      <w:r>
+        <w:t xml:space="preserve"> </w:t>
+      </w:r>
+      <w:r>
+        <w:t>p</w:t>
+      </w:r>
+      <w:r>
+        <w:t xml:space="preserve">okud se ve hře objeví karta </w:t>
+      </w:r>
+      <w:r>
+        <w:t xml:space="preserve">z první sekce tak si v hlavě </w:t>
+      </w:r>
+      <w:r>
+        <w:t>k</w:t>
+      </w:r>
+      <w:r>
+        <w:t xml:space="preserve"> naší hodnot</w:t>
+      </w:r>
+      <w:r>
+        <w:t>ě</w:t>
+      </w:r>
+      <w:r>
+        <w:t xml:space="preserve"> </w:t>
+      </w:r>
+      <w:r>
+        <w:t>přičteme</w:t>
+      </w:r>
+      <w:r>
+        <w:t xml:space="preserve"> právě </w:t>
+      </w:r>
+      <w:r>
+        <w:t xml:space="preserve">1, </w:t>
+      </w:r>
+      <w:r>
+        <w:t>pokud se</w:t>
+      </w:r>
+      <w:r>
+        <w:t xml:space="preserve"> ve hře objeví karta z druhé sekce tak </w:t>
+      </w:r>
+      <w:r>
+        <w:t>nic neodečítáme ani nepřičítáme a hodnota v naší hlavě zůstává stejná</w:t>
+      </w:r>
+      <w:r>
+        <w:t xml:space="preserve">, a nakonec pokud se ve hře objeví </w:t>
+      </w:r>
+      <w:r>
+        <w:t>karta</w:t>
+      </w:r>
+      <w:r>
+        <w:t xml:space="preserve"> ze třetí sekce tak </w:t>
+      </w:r>
+      <w:r>
+        <w:t xml:space="preserve">od naší hodnoty </w:t>
+      </w:r>
+      <w:r>
+        <w:t>odečteme</w:t>
+      </w:r>
+      <w:r>
+        <w:t xml:space="preserve"> 1</w:t>
+      </w:r>
+      <w:r>
+        <w:t xml:space="preserve">. Všimněme si že  </w:t>
+      </w:r>
+      <w:r>
+        <w:t xml:space="preserve">karet </w:t>
+      </w:r>
+      <w:r>
+        <w:t>jak v </w:t>
+      </w:r>
+      <w:r>
+        <w:t>první</w:t>
+      </w:r>
+      <w:r>
+        <w:t>, tak ve</w:t>
+      </w:r>
+      <w:r>
+        <w:t xml:space="preserve"> třetí sekci</w:t>
+      </w:r>
+      <w:r>
+        <w:t>,</w:t>
+      </w:r>
+      <w:r>
+        <w:t xml:space="preserve"> je právě 5</w:t>
+      </w:r>
+      <w:r>
+        <w:t>, to pro nás zna</w:t>
+      </w:r>
+      <w:r>
+        <w:t xml:space="preserve">mená to, že součet všech karet v jednom, či více balicích karet, </w:t>
+      </w:r>
+      <w:r>
+        <w:lastRenderedPageBreak/>
+        <w:t>by byl pr</w:t>
+      </w:r>
+      <w:r>
+        <w:t>ávě 0.</w:t>
+      </w:r>
+      <w:r>
+        <w:t xml:space="preserve"> </w:t>
+      </w:r>
+      <w:proofErr w:type="spellStart"/>
+      <w:r>
+        <w:t>True</w:t>
+      </w:r>
+      <w:proofErr w:type="spellEnd"/>
+      <w:r>
+        <w:t xml:space="preserve"> </w:t>
+      </w:r>
+      <w:proofErr w:type="spellStart"/>
+      <w:r>
+        <w:t>count</w:t>
+      </w:r>
+      <w:proofErr w:type="spellEnd"/>
+      <w:r>
+        <w:t xml:space="preserve"> </w:t>
+      </w:r>
+      <w:r>
+        <w:t>v podstatě funguje podobně jako card count</w:t>
+      </w:r>
+      <w:r>
+        <w:t>ing, protože se od card countingu odvíjí. Jedná se o výpoče</w:t>
+      </w:r>
+      <w:r>
+        <w:t>t, kde dělíme naší momentální hodnotu</w:t>
+      </w:r>
+      <w:r>
+        <w:t xml:space="preserve"> z</w:t>
+      </w:r>
+      <w:r>
+        <w:t xml:space="preserve"> card countingu</w:t>
+      </w:r>
+      <w:r>
+        <w:t>, počtem zbývajících balíků karet</w:t>
+      </w:r>
+      <w:r>
+        <w:t xml:space="preserve">, pro </w:t>
+      </w:r>
+      <w:r>
+        <w:t>příklad,</w:t>
+      </w:r>
+      <w:r>
+        <w:t xml:space="preserve"> pokud je naše hodnota card countingu 7 a počet </w:t>
+      </w:r>
+      <w:r>
+        <w:t>zbývajících</w:t>
+      </w:r>
+      <w:r>
+        <w:t xml:space="preserve"> karet tvoří 2 a půl balíku</w:t>
+      </w:r>
+      <w:r>
+        <w:t xml:space="preserve">, dělíme potom </w:t>
+      </w:r>
+      <w:r>
+        <w:rPr>
+          <w:i/>
+          <w:iCs/>
+        </w:rPr>
+        <w:t>7/2.5 = 2.8</w:t>
+      </w:r>
+      <w:r>
+        <w:t xml:space="preserve">, 2.8 zaokrouhlíme dolu a </w:t>
+      </w:r>
+      <w:r>
+        <w:t xml:space="preserve">vyjde nám </w:t>
+      </w:r>
+      <w:proofErr w:type="spellStart"/>
+      <w:r>
+        <w:t>true</w:t>
+      </w:r>
+      <w:proofErr w:type="spellEnd"/>
+      <w:r>
+        <w:t xml:space="preserve"> </w:t>
+      </w:r>
+      <w:proofErr w:type="spellStart"/>
+      <w:r>
+        <w:t>count</w:t>
+      </w:r>
+      <w:proofErr w:type="spellEnd"/>
+      <w:r>
+        <w:t xml:space="preserve"> = 2.</w:t>
+      </w:r>
+      <w:r>
+        <w:t xml:space="preserve"> naše šance na výhru se Odvíjí podle hodnoty </w:t>
+      </w:r>
+      <w:proofErr w:type="spellStart"/>
+      <w:r>
+        <w:t>true</w:t>
+      </w:r>
+      <w:proofErr w:type="spellEnd"/>
+      <w:r>
+        <w:t xml:space="preserve"> </w:t>
+      </w:r>
+      <w:proofErr w:type="spellStart"/>
+      <w:r>
+        <w:t>count</w:t>
+      </w:r>
+      <w:proofErr w:type="spellEnd"/>
+      <w:r>
+        <w:t>.</w:t>
+      </w:r>
+    </w:p>
+    <w:p>
+      <w:pPr>
+        <w:pStyle w:val="Nadpis2"/>
+      </w:pPr>
+      <w:bookmarkStart w:id="10" w:name="_Toc61634383"/>
+      <w:r>
+        <w:t>Z</w:t>
+      </w:r>
+      <w:r>
+        <w:t xml:space="preserve">měna </w:t>
+      </w:r>
+      <w:bookmarkEnd w:id="10"/>
+      <w:r>
+        <w:t>vkladu</w:t>
+      </w:r>
+    </w:p>
     <w:p>
       <w:pPr>
         <w:keepNext/>
       </w:pPr>
       <w:r>
-        <w:t xml:space="preserve">  </w:t>
+        <w:t>Kriticky d</w:t>
+      </w:r>
+      <w:r>
+        <w:t xml:space="preserve">ůležitou strategií v blackjacku je </w:t>
+      </w:r>
+      <w:r>
+        <w:t xml:space="preserve">umět </w:t>
+      </w:r>
+      <w:r>
+        <w:t xml:space="preserve">určit správnou výši </w:t>
+      </w:r>
+      <w:r>
+        <w:t>vkladu</w:t>
+      </w:r>
+      <w:r>
+        <w:t xml:space="preserve">. </w:t>
+      </w:r>
+      <w:r>
+        <w:t xml:space="preserve">Jak již bylo </w:t>
+      </w:r>
+      <w:r>
+        <w:t>zmíněno naše</w:t>
+      </w:r>
+      <w:r>
+        <w:t xml:space="preserve"> šance na výhru</w:t>
+      </w:r>
+      <w:r>
+        <w:t xml:space="preserve"> se</w:t>
       </w:r>
       <w:r>
         <w:t xml:space="preserve"> </w:t>
       </w:r>
       <w:r>
-        <w:rPr>
-          <w:noProof/>
-        </w:rPr>
-        <w:drawing>
-          <wp:inline distT="0" distB="0" distL="0" distR="0" wp14:anchorId="07DA01CF" wp14:editId="22F3B96F">
-            <wp:extent cx="5760720" cy="2732405"/>
-            <wp:effectExtent l="0" t="0" r="0" b="0"/>
-            <wp:docPr id="5" name="Obrázek 5"/>
-            <wp:cNvGraphicFramePr>
-              <a:graphicFrameLocks xmlns:a="http://schemas.openxmlformats.org/drawingml/2006/main" noChangeAspect="1"/>
-            </wp:cNvGraphicFramePr>
-            <a:graphic xmlns:a="http://schemas.openxmlformats.org/drawingml/2006/main">
-              <a:graphicData uri="http://schemas.openxmlformats.org/drawingml/2006/picture">
-                <pic:pic xmlns:pic="http://schemas.openxmlformats.org/drawingml/2006/picture">
-                  <pic:nvPicPr>
-                    <pic:cNvPr id="0" name="Picture 7"/>
-                    <pic:cNvPicPr>
-                      <a:picLocks noChangeAspect="1" noChangeArrowheads="1"/>
-                    </pic:cNvPicPr>
-                  </pic:nvPicPr>
-                  <pic:blipFill>
-                    <a:blip r:embed="rId11" cstate="print">
-                      <a:extLst>
-                        <a:ext uri="{28A0092B-C50C-407E-A947-70E740481C1C}">
-                          <a14:useLocalDpi xmlns:a14="http://schemas.microsoft.com/office/drawing/2010/main" val="0"/>
-                        </a:ext>
-                      </a:extLst>
-                    </a:blip>
-                    <a:srcRect/>
-                    <a:stretch>
-                      <a:fillRect/>
-                    </a:stretch>
-                  </pic:blipFill>
-                  <pic:spPr bwMode="auto">
-                    <a:xfrm>
-                      <a:off x="0" y="0"/>
-                      <a:ext cx="5760720" cy="2732405"/>
-                    </a:xfrm>
-                    <a:prstGeom prst="rect">
-                      <a:avLst/>
-                    </a:prstGeom>
-                    <a:noFill/>
-                    <a:ln>
-                      <a:noFill/>
-                    </a:ln>
-                  </pic:spPr>
-                </pic:pic>
-              </a:graphicData>
-            </a:graphic>
-          </wp:inline>
-        </w:drawing>
-      </w:r>
-    </w:p>
-    <w:p>
-      <w:pPr>
-        <w:pStyle w:val="Titulek"/>
-        <w:jc w:val="center"/>
-      </w:pPr>
-      <w:bookmarkStart w:id="4" w:name="_Toc34027470"/>
-      <w:r>
-        <w:t xml:space="preserve">Obrázek </w:t>
-      </w:r>
-      <w:fldSimple w:instr=" SEQ Obrázek \* ARABIC ">
-        <w:r>
-          <w:rPr>
-            <w:noProof/>
-          </w:rPr>
-          <w:t>3</w:t>
-        </w:r>
-      </w:fldSimple>
-      <w:r>
-        <w:t>. - struktura zobrazení článků o Bitcoinu</w:t>
-      </w:r>
-      <w:bookmarkEnd w:id="4"/>
-    </w:p>
-    <w:p>
-      <w:pPr>
-        <w:keepNext/>
-      </w:pPr>
-      <w:r>
-        <w:rPr>
-          <w:noProof/>
-        </w:rPr>
+        <w:t>odvíjí</w:t>
+      </w:r>
+      <w:r>
+        <w:t xml:space="preserve"> podle </w:t>
+      </w:r>
+      <w:r>
+        <w:t>toho,</w:t>
+      </w:r>
+      <w:r>
+        <w:t xml:space="preserve"> jak</w:t>
+      </w:r>
+      <w:r>
+        <w:t xml:space="preserve"> vysokou hodnotu</w:t>
+      </w:r>
+      <w:r>
+        <w:t xml:space="preserve"> </w:t>
+      </w:r>
+      <w:proofErr w:type="spellStart"/>
+      <w:r>
+        <w:t>true</w:t>
+      </w:r>
+      <w:proofErr w:type="spellEnd"/>
+      <w:r>
+        <w:t xml:space="preserve"> </w:t>
+      </w:r>
+      <w:proofErr w:type="spellStart"/>
+      <w:r>
+        <w:t>count</w:t>
+      </w:r>
+      <w:proofErr w:type="spellEnd"/>
+      <w:r>
+        <w:t xml:space="preserve"> máme, je proto logické zvyšovat</w:t>
+      </w:r>
+      <w:r>
+        <w:t xml:space="preserve">, či zmenšovat sázku, podle </w:t>
+      </w:r>
+      <w:r>
+        <w:t>toho,</w:t>
+      </w:r>
+      <w:r>
+        <w:t xml:space="preserve"> v jaké </w:t>
+      </w:r>
+      <w:r>
+        <w:t>takové hodnotě se momentálně nacházíme. V blackjacku platí, že aby mohl hráč hrát musí vložit alespoň určený minimální vklad</w:t>
+      </w:r>
+      <w:r>
+        <w:t xml:space="preserve">, tento vklad dále může libovolně zvyšovat násobky tohoto vkladu. Výši sázky určíme </w:t>
+      </w:r>
+      <w:r>
+        <w:t xml:space="preserve">tak, že </w:t>
+      </w:r>
+      <w:r>
+        <w:t xml:space="preserve">vezmeme momentální hodnotu </w:t>
+      </w:r>
+      <w:proofErr w:type="spellStart"/>
+      <w:r>
+        <w:t>true</w:t>
+      </w:r>
+      <w:proofErr w:type="spellEnd"/>
+      <w:r>
+        <w:t xml:space="preserve"> </w:t>
+      </w:r>
+      <w:proofErr w:type="spellStart"/>
+      <w:r>
+        <w:t>count</w:t>
+      </w:r>
+      <w:proofErr w:type="spellEnd"/>
+      <w:r>
+        <w:t xml:space="preserve">, vynásobíme jí minimálním vkladem a odečteme od </w:t>
+      </w:r>
+      <w:r>
+        <w:t xml:space="preserve">této hodnoty jeden krát minimální vklad </w:t>
+      </w:r>
+      <w:proofErr w:type="spellStart"/>
+      <w:r>
+        <w:rPr>
+          <w:i/>
+          <w:iCs/>
+        </w:rPr>
+        <w:t>true</w:t>
+      </w:r>
+      <w:proofErr w:type="spellEnd"/>
+      <w:r>
+        <w:rPr>
+          <w:i/>
+          <w:iCs/>
+        </w:rPr>
+        <w:t xml:space="preserve"> </w:t>
+      </w:r>
+      <w:proofErr w:type="spellStart"/>
+      <w:r>
+        <w:rPr>
+          <w:i/>
+          <w:iCs/>
+        </w:rPr>
+        <w:t>count</w:t>
+      </w:r>
+      <w:proofErr w:type="spellEnd"/>
+      <w:r>
+        <w:rPr>
+          <w:i/>
+          <w:iCs/>
+        </w:rPr>
+        <w:t xml:space="preserve"> * </w:t>
+      </w:r>
+      <w:proofErr w:type="spellStart"/>
+      <w:r>
+        <w:rPr>
+          <w:i/>
+          <w:iCs/>
+        </w:rPr>
+        <w:t>betting</w:t>
+      </w:r>
+      <w:proofErr w:type="spellEnd"/>
+      <w:r>
+        <w:rPr>
+          <w:i/>
+          <w:iCs/>
+        </w:rPr>
+        <w:t xml:space="preserve"> unit – 1*</w:t>
+      </w:r>
+      <w:proofErr w:type="spellStart"/>
+      <w:r>
+        <w:rPr>
+          <w:i/>
+          <w:iCs/>
+        </w:rPr>
+        <w:t>betting</w:t>
+      </w:r>
+      <w:proofErr w:type="spellEnd"/>
+      <w:r>
+        <w:rPr>
+          <w:i/>
+          <w:iCs/>
+        </w:rPr>
+        <w:t xml:space="preserve"> unit</w:t>
+      </w:r>
+      <w:r>
+        <w:t>.</w:t>
+      </w:r>
+      <w:r>
+        <w:t xml:space="preserve"> </w:t>
+      </w:r>
+      <w:r>
+        <w:t>Pro příklad</w:t>
+      </w:r>
+      <w:r>
+        <w:t xml:space="preserve"> se takhle můžeme dostat do bodu, kde je náš </w:t>
+      </w:r>
+      <w:proofErr w:type="spellStart"/>
+      <w:r>
+        <w:t>true</w:t>
+      </w:r>
+      <w:proofErr w:type="spellEnd"/>
+      <w:r>
+        <w:t xml:space="preserve"> </w:t>
+      </w:r>
+      <w:proofErr w:type="spellStart"/>
+      <w:r>
+        <w:t>count</w:t>
+      </w:r>
+      <w:proofErr w:type="spellEnd"/>
+      <w:r>
+        <w:t xml:space="preserve"> roven </w:t>
+      </w:r>
+      <w:r>
+        <w:t xml:space="preserve">třeba </w:t>
+      </w:r>
+      <w:r>
+        <w:t>11</w:t>
+      </w:r>
+      <w:r>
+        <w:t xml:space="preserve"> a minimální vklad je 50</w:t>
+      </w:r>
+      <w:r>
+        <w:t xml:space="preserve">, v tuto chvílí </w:t>
+      </w:r>
+      <w:r>
+        <w:t xml:space="preserve">náš vklad činní 10 ti násobek minimálního vkladu. </w:t>
+      </w:r>
+      <w:r>
+        <w:t xml:space="preserve">Na konec bych rád připomněl, že je </w:t>
+      </w:r>
+      <w:proofErr w:type="spellStart"/>
+      <w:r>
+        <w:t>tru</w:t>
+      </w:r>
+      <w:r>
+        <w:t>e</w:t>
+      </w:r>
+      <w:proofErr w:type="spellEnd"/>
+      <w:r>
+        <w:t xml:space="preserve"> </w:t>
+      </w:r>
+      <w:proofErr w:type="spellStart"/>
+      <w:r>
+        <w:t>count</w:t>
+      </w:r>
+      <w:proofErr w:type="spellEnd"/>
+      <w:r>
+        <w:t xml:space="preserve"> menší nebo roven 1</w:t>
+      </w:r>
+      <w:r>
+        <w:t>, tak nás náš výpočet zavede do čísel menších než minimální vklad, protože se však jedná o minimální vklad, tak jej musíme přesto vložit</w:t>
+      </w:r>
+      <w:r>
+        <w:t xml:space="preserve">, pokud je </w:t>
+      </w:r>
+      <w:proofErr w:type="spellStart"/>
+      <w:r>
+        <w:t>true</w:t>
+      </w:r>
+      <w:proofErr w:type="spellEnd"/>
+      <w:r>
+        <w:t xml:space="preserve"> </w:t>
+      </w:r>
+      <w:proofErr w:type="spellStart"/>
+      <w:r>
+        <w:t>cou</w:t>
+      </w:r>
+      <w:r>
+        <w:t>nt</w:t>
+      </w:r>
+      <w:proofErr w:type="spellEnd"/>
+      <w:r>
+        <w:t xml:space="preserve"> menší než -2, tak se </w:t>
+      </w:r>
+      <w:r>
+        <w:t>vyplatí</w:t>
+      </w:r>
+      <w:r>
+        <w:t xml:space="preserve"> ze hry odejít a začít od znova.</w:t>
+      </w:r>
+    </w:p>
+    <w:p>
+      <w:pPr>
+        <w:pStyle w:val="Nadpis1"/>
+      </w:pPr>
+      <w:bookmarkStart w:id="11" w:name="_Toc61634384"/>
+      <w:r>
+        <w:t>Program</w:t>
+      </w:r>
+      <w:bookmarkEnd w:id="11"/>
+    </w:p>
+    <w:p>
+      <w:pPr>
+        <w:pStyle w:val="Nadpis2"/>
+      </w:pPr>
+      <w:bookmarkStart w:id="12" w:name="_Toc61634385"/>
+      <w:r>
+        <w:t>Úvod do programu</w:t>
+      </w:r>
+      <w:bookmarkEnd w:id="12"/>
+    </w:p>
+    <w:p>
+      <w:pPr>
+        <w:pStyle w:val="Bezmezer"/>
+      </w:pPr>
+      <w:r>
+        <w:t xml:space="preserve">Co je to </w:t>
+      </w:r>
+      <w:r>
+        <w:t>blackjack,</w:t>
+      </w:r>
+      <w:r>
+        <w:t xml:space="preserve"> jak se hraje a jak se počítají karty už víme.</w:t>
+      </w:r>
+      <w:r>
+        <w:t xml:space="preserve"> Teď se pojďme podívat na hlavní část této </w:t>
+      </w:r>
+      <w:r>
+        <w:t>práce,</w:t>
+      </w:r>
+      <w:r>
+        <w:t xml:space="preserve"> a to na samotná program. </w:t>
+      </w:r>
+      <w:r>
+        <w:t xml:space="preserve">Můj program se skládá ze dvou </w:t>
+      </w:r>
+      <w:r>
+        <w:t>hlavních</w:t>
+      </w:r>
+      <w:r>
+        <w:t xml:space="preserve"> částí, a to z Hry samotné a Trenažéru, který člověku </w:t>
+      </w:r>
+      <w:r>
+        <w:t>během hry ukazuje nejl</w:t>
+      </w:r>
+      <w:r>
+        <w:t>epší možný tah.</w:t>
+      </w:r>
+      <w:r>
+        <w:t xml:space="preserve"> Program Jsem programoval několik desítek hodin</w:t>
+      </w:r>
+      <w:r>
+        <w:t xml:space="preserve"> a dělal jsem ho zcela ze své hlavy, takže jsem na výslednou práci náležitě pyšný.</w:t>
+      </w:r>
+    </w:p>
+    <w:p>
+      <w:pPr>
+        <w:pStyle w:val="Nadpis2"/>
+      </w:pPr>
+      <w:r>
+        <w:t xml:space="preserve"> </w:t>
+      </w:r>
+      <w:bookmarkStart w:id="13" w:name="_Toc61634386"/>
+      <w:r>
+        <w:t>Užité technologie</w:t>
+      </w:r>
+      <w:bookmarkEnd w:id="13"/>
+    </w:p>
+    <w:p>
+      <w:r>
+        <w:t xml:space="preserve">Co se užitých technologií týče, </w:t>
+      </w:r>
+      <w:r>
+        <w:t xml:space="preserve">tak </w:t>
+      </w:r>
+      <w:r>
+        <w:t>se moje práce skládá z</w:t>
+      </w:r>
+      <w:r>
+        <w:t xml:space="preserve"> asi </w:t>
+      </w:r>
+      <w:r>
+        <w:t>95 %</w:t>
+      </w:r>
+      <w:r>
+        <w:t xml:space="preserve"> JavaScript a </w:t>
+      </w:r>
+      <w:r>
+        <w:t>5 %</w:t>
+      </w:r>
+      <w:r>
+        <w:t xml:space="preserve"> html a kaskádové styly. </w:t>
+      </w:r>
+      <w:r>
+        <w:t xml:space="preserve">JavaScript jsem si vybral z důvodu, že mi </w:t>
+      </w:r>
+      <w:r>
+        <w:t>přijde</w:t>
+      </w:r>
+      <w:r>
+        <w:t xml:space="preserve"> nejednoduší na uchopení a má v dnešní době </w:t>
+      </w:r>
+      <w:r>
+        <w:t>oborský</w:t>
+      </w:r>
+      <w:r>
+        <w:t xml:space="preserve"> potenciál, takže se hodí v něm umět </w:t>
+      </w:r>
+      <w:r>
+        <w:t>pracovat.</w:t>
+      </w:r>
+      <w:r>
+        <w:t xml:space="preserve"> </w:t>
+      </w:r>
+      <w:r>
+        <w:t xml:space="preserve">Program jsem dělal v čistém </w:t>
+      </w:r>
+      <w:r>
+        <w:t>Javascriptu</w:t>
+      </w:r>
+      <w:r>
+        <w:t xml:space="preserve"> bez použití framework</w:t>
+      </w:r>
+      <w:r>
+        <w:t>ů</w:t>
+      </w:r>
+      <w:r>
+        <w:t>.</w:t>
+      </w:r>
+      <w:r>
+        <w:t xml:space="preserve"> Jedná se o webovou aplikaci.</w:t>
+      </w:r>
+    </w:p>
+    <w:p>
+      <w:pPr>
+        <w:pStyle w:val="Nadpis2"/>
+      </w:pPr>
+      <w:bookmarkStart w:id="14" w:name="_Toc61634387"/>
+      <w:r>
+        <w:t>Program</w:t>
+      </w:r>
+      <w:bookmarkEnd w:id="14"/>
+    </w:p>
+    <w:p>
+      <w:r>
+        <w:t xml:space="preserve">Hlavní a v podstatě jedinou funkcí mého </w:t>
+      </w:r>
+      <w:r>
+        <w:t>programu</w:t>
+      </w:r>
+      <w:r>
+        <w:t xml:space="preserve"> je hraní blackjacku, při spuštění ve webovém prohlížeči se zobrazí stůl</w:t>
+      </w:r>
+      <w:r>
+        <w:t xml:space="preserve"> pro 1 až 5 hráčů</w:t>
+      </w:r>
+      <w:r>
+        <w:t>. Každý hráč před začátkem svého tahu vloží sázk</w:t>
+      </w:r>
+      <w:r>
+        <w:t xml:space="preserve">u, kterou si může zvolit dle uvážení. Po </w:t>
+      </w:r>
+      <w:r>
+        <w:t>přidání sázek</w:t>
+      </w:r>
+      <w:r>
+        <w:t xml:space="preserve"> rozdá program karty a </w:t>
+      </w:r>
+      <w:r>
+        <w:t>započne hra. Program obsahuje všechny možné tahy, kter</w:t>
+      </w:r>
+      <w:r>
+        <w:t>é</w:t>
+      </w:r>
+      <w:r>
+        <w:t xml:space="preserve"> základní pravidla hry nabízejí, a kter</w:t>
+      </w:r>
+      <w:r>
+        <w:t>é</w:t>
+      </w:r>
+      <w:r>
+        <w:t xml:space="preserve"> jsou </w:t>
+      </w:r>
+      <w:r>
+        <w:t>zaveden</w:t>
+      </w:r>
+      <w:r>
+        <w:t>y</w:t>
+      </w:r>
+      <w:r>
+        <w:t xml:space="preserve"> i v kasinech.</w:t>
+      </w:r>
+      <w:r>
+        <w:t xml:space="preserve"> Každý hráč má ze začátku dostupných 10000</w:t>
+      </w:r>
+      <w:r>
+        <w:t xml:space="preserve"> a nejmenší možná sázka je 20, </w:t>
+      </w:r>
+      <w:r>
+        <w:t>to je v poměru 1:50</w:t>
+      </w:r>
+      <w:r>
+        <w:t xml:space="preserve">. V Programu lze také </w:t>
+      </w:r>
+      <w:r>
+        <w:t>tlačítkem</w:t>
+      </w:r>
+      <w:r>
+        <w:t xml:space="preserve"> aktivovat</w:t>
+      </w:r>
+      <w:r>
+        <w:t xml:space="preserve"> funkci </w:t>
+      </w:r>
+      <w:r>
+        <w:t>autoplay</w:t>
+      </w:r>
+      <w:r>
+        <w:t>, která</w:t>
+      </w:r>
+      <w:r>
+        <w:t xml:space="preserve"> provádí nejlepší možné tahy </w:t>
+      </w:r>
+      <w:r>
+        <w:t>místo hráče.</w:t>
+      </w:r>
+      <w:r>
+        <w:t xml:space="preserve"> </w:t>
+      </w:r>
+      <w:r>
+        <w:t xml:space="preserve"> </w:t>
+      </w:r>
+    </w:p>
+    <w:p>
+      <w:pPr>
+        <w:pStyle w:val="Nadpis3"/>
+      </w:pPr>
+      <w:bookmarkStart w:id="15" w:name="_Toc61634388"/>
+      <w:r>
         <w:lastRenderedPageBreak/>
-        <w:drawing>
-          <wp:inline distT="0" distB="0" distL="0" distR="0" wp14:anchorId="3E7B4C92" wp14:editId="1D8775C2">
-            <wp:extent cx="5760720" cy="2847340"/>
-            <wp:effectExtent l="0" t="0" r="0" b="0"/>
-            <wp:docPr id="6" name="Obrázek 6"/>
-            <wp:cNvGraphicFramePr>
-              <a:graphicFrameLocks xmlns:a="http://schemas.openxmlformats.org/drawingml/2006/main" noChangeAspect="1"/>
-            </wp:cNvGraphicFramePr>
-            <a:graphic xmlns:a="http://schemas.openxmlformats.org/drawingml/2006/main">
-              <a:graphicData uri="http://schemas.openxmlformats.org/drawingml/2006/picture">
-                <pic:pic xmlns:pic="http://schemas.openxmlformats.org/drawingml/2006/picture">
-                  <pic:nvPicPr>
-                    <pic:cNvPr id="0" name="Picture 9"/>
-                    <pic:cNvPicPr>
-                      <a:picLocks noChangeAspect="1" noChangeArrowheads="1"/>
-                    </pic:cNvPicPr>
-                  </pic:nvPicPr>
-                  <pic:blipFill>
-                    <a:blip r:embed="rId12" cstate="print">
-                      <a:extLst>
-                        <a:ext uri="{28A0092B-C50C-407E-A947-70E740481C1C}">
-                          <a14:useLocalDpi xmlns:a14="http://schemas.microsoft.com/office/drawing/2010/main" val="0"/>
-                        </a:ext>
-                      </a:extLst>
-                    </a:blip>
-                    <a:srcRect/>
-                    <a:stretch>
-                      <a:fillRect/>
-                    </a:stretch>
-                  </pic:blipFill>
-                  <pic:spPr bwMode="auto">
-                    <a:xfrm>
-                      <a:off x="0" y="0"/>
-                      <a:ext cx="5760720" cy="2847340"/>
-                    </a:xfrm>
-                    <a:prstGeom prst="rect">
-                      <a:avLst/>
-                    </a:prstGeom>
-                    <a:noFill/>
-                    <a:ln>
-                      <a:noFill/>
-                    </a:ln>
-                  </pic:spPr>
-                </pic:pic>
-              </a:graphicData>
-            </a:graphic>
-          </wp:inline>
-        </w:drawing>
-      </w:r>
-    </w:p>
-    <w:p>
-      <w:pPr>
-        <w:pStyle w:val="Titulek"/>
-        <w:jc w:val="center"/>
-      </w:pPr>
-      <w:bookmarkStart w:id="5" w:name="_Toc34027471"/>
-      <w:r>
-        <w:t xml:space="preserve">Obrázek </w:t>
-      </w:r>
-      <w:fldSimple w:instr=" SEQ Obrázek \* ARABIC ">
-        <w:r>
-          <w:rPr>
-            <w:noProof/>
-          </w:rPr>
-          <w:t>4</w:t>
-        </w:r>
-      </w:fldSimple>
-      <w:r>
-        <w:t>. - přehled o indikátorech a jejich úspěšností</w:t>
-      </w:r>
-      <w:bookmarkEnd w:id="5"/>
+        <w:t>Logika hry</w:t>
+      </w:r>
+      <w:bookmarkEnd w:id="15"/>
+    </w:p>
+    <w:p>
+      <w:r>
+        <w:t xml:space="preserve">Program je rozdělen na </w:t>
+      </w:r>
+      <w:r>
+        <w:t>4</w:t>
+      </w:r>
+      <w:r>
+        <w:t xml:space="preserve"> části</w:t>
+      </w:r>
+      <w:r>
+        <w:t>, Funkce</w:t>
+      </w:r>
+      <w:r>
+        <w:t xml:space="preserve"> hry</w:t>
+      </w:r>
+      <w:r>
+        <w:t xml:space="preserve">, </w:t>
+      </w:r>
+      <w:r>
+        <w:t>Tř</w:t>
+      </w:r>
+      <w:r>
+        <w:t>í</w:t>
+      </w:r>
+      <w:r>
+        <w:t>dy</w:t>
+      </w:r>
+      <w:r>
+        <w:t xml:space="preserve">, </w:t>
+      </w:r>
+      <w:r>
+        <w:t>Html</w:t>
+      </w:r>
+      <w:r>
+        <w:t xml:space="preserve"> a</w:t>
+      </w:r>
+      <w:r>
+        <w:t xml:space="preserve"> </w:t>
+      </w:r>
+      <w:r>
+        <w:t>Funkce Trenažer</w:t>
+      </w:r>
+      <w:r>
+        <w:t>u</w:t>
+      </w:r>
+      <w:r>
+        <w:t>. O funkcích trenažer</w:t>
+      </w:r>
+      <w:r>
+        <w:t>u</w:t>
+      </w:r>
+      <w:r>
+        <w:t xml:space="preserve"> se </w:t>
+      </w:r>
+      <w:r>
+        <w:t>budeme bavit v příští kapitole samostatně, takže se začněme u</w:t>
+      </w:r>
+      <w:r>
+        <w:t xml:space="preserve"> objektů. Při spuštění hry se vytvoří </w:t>
+      </w:r>
+      <w:r>
+        <w:t xml:space="preserve">objekt </w:t>
+      </w:r>
+      <w:r>
+        <w:t>b</w:t>
+      </w:r>
+      <w:r>
+        <w:t>alíček</w:t>
+      </w:r>
+      <w:r>
+        <w:t>,</w:t>
+      </w:r>
+      <w:r>
+        <w:t xml:space="preserve"> </w:t>
+      </w:r>
+      <w:r>
+        <w:t xml:space="preserve">jehož hlavní atribut je pole objektu </w:t>
+      </w:r>
+      <w:r>
+        <w:t>k</w:t>
+      </w:r>
+      <w:r>
+        <w:t>ar</w:t>
+      </w:r>
+      <w:r>
+        <w:t>ta</w:t>
+      </w:r>
+      <w:r>
+        <w:t>, k</w:t>
+      </w:r>
+      <w:r>
+        <w:t xml:space="preserve">de každá karta má atribut hodnota a </w:t>
+      </w:r>
+      <w:r>
+        <w:t>barva</w:t>
+      </w:r>
+      <w:r>
+        <w:t xml:space="preserve">. </w:t>
+      </w:r>
+      <w:r>
+        <w:t>Dále máme hrací stůl, k</w:t>
+      </w:r>
+      <w:r>
+        <w:t xml:space="preserve">terý má hlavní atributy pole objektů hráč a objekt dealer. </w:t>
+      </w:r>
+      <w:r>
+        <w:t xml:space="preserve">Hrací </w:t>
+      </w:r>
+      <w:r>
+        <w:t>stůl a balíček jsou</w:t>
+      </w:r>
+      <w:r>
+        <w:t xml:space="preserve"> tedy</w:t>
+      </w:r>
+      <w:r>
+        <w:t xml:space="preserve"> 2 hlavní Třídy tvořící můj program</w:t>
+      </w:r>
+      <w:r>
+        <w:t xml:space="preserve">, každá třída má své důležité funkce, jako třeba přidat hráče pro </w:t>
+      </w:r>
+      <w:r>
+        <w:t xml:space="preserve">hrací </w:t>
+      </w:r>
+      <w:r>
+        <w:t>stůl, nebo rozdat karty pro hráče.</w:t>
+      </w:r>
+      <w:r>
+        <w:t xml:space="preserve"> Co se funkcí týče, jedná se o hlavní logiku hry, napříkla</w:t>
+      </w:r>
+      <w:r>
+        <w:t>d rozdávání karet</w:t>
+      </w:r>
+      <w:r>
+        <w:t>, animac</w:t>
+      </w:r>
+      <w:r>
+        <w:t>e pohybu karet a</w:t>
+      </w:r>
+      <w:r>
+        <w:t xml:space="preserve"> </w:t>
+      </w:r>
+      <w:r>
+        <w:t xml:space="preserve">herní operace Hit, </w:t>
+      </w:r>
+      <w:proofErr w:type="spellStart"/>
+      <w:r>
+        <w:t>Stand</w:t>
+      </w:r>
+      <w:proofErr w:type="spellEnd"/>
+      <w:r>
+        <w:t>, Split</w:t>
+      </w:r>
+      <w:r>
+        <w:t xml:space="preserve">, Double, Surrender a </w:t>
+      </w:r>
+      <w:r>
+        <w:t xml:space="preserve">Insurance. </w:t>
+      </w:r>
+      <w:r>
+        <w:t>Třetí část, tedy Html</w:t>
+      </w:r>
+      <w:r>
+        <w:t xml:space="preserve"> </w:t>
+      </w:r>
+      <w:r>
+        <w:t xml:space="preserve">a CSS aplikace, je </w:t>
+      </w:r>
+      <w:r>
+        <w:t xml:space="preserve">poměrně minimalistická. Skládá se z hracího </w:t>
+      </w:r>
+      <w:r>
+        <w:t>stolu,</w:t>
+      </w:r>
+      <w:r>
+        <w:t xml:space="preserve"> ve kterém se nachází </w:t>
+      </w:r>
+      <w:r>
+        <w:t xml:space="preserve">veškerý obsah stolu, například </w:t>
+      </w:r>
+      <w:r>
+        <w:t xml:space="preserve">místo pro balíčky karet, </w:t>
+      </w:r>
+      <w:r>
+        <w:t>místo,</w:t>
+      </w:r>
+      <w:r>
+        <w:t xml:space="preserve"> kde sedí hráči, </w:t>
+      </w:r>
+      <w:r>
+        <w:t>informativní tabulka o poměrech ve výhře</w:t>
+      </w:r>
+      <w:r>
+        <w:t xml:space="preserve"> a mnoho dalšího. </w:t>
+      </w:r>
+      <w:r>
+        <w:t xml:space="preserve">Mimo hracího stolu jsou </w:t>
+      </w:r>
+      <w:r>
+        <w:t>rozmístěny</w:t>
+      </w:r>
+      <w:r>
+        <w:t xml:space="preserve"> tlačítka pro ovládání hry a </w:t>
+      </w:r>
+      <w:r>
+        <w:t xml:space="preserve">trenažér. Všechny </w:t>
+      </w:r>
+      <w:r>
+        <w:t>elementy mají vlastní styl v CSS.</w:t>
+      </w:r>
+    </w:p>
+    <w:p>
+      <w:pPr>
+        <w:pStyle w:val="Nadpis3"/>
+      </w:pPr>
+      <w:bookmarkStart w:id="16" w:name="_Toc61634389"/>
+      <w:r>
+        <w:t>Trenažér</w:t>
+      </w:r>
+      <w:bookmarkEnd w:id="16"/>
+    </w:p>
+    <w:p>
+      <w:r>
+        <w:t xml:space="preserve">Trenažér je </w:t>
+      </w:r>
+      <w:r>
+        <w:t>s hrou samotnou nejdůležitější částí programu</w:t>
+      </w:r>
+      <w:r>
+        <w:t xml:space="preserve">, </w:t>
+      </w:r>
+      <w:r>
+        <w:t xml:space="preserve">jedná se v podstatě o informační tabulku, která podává hráči všechny důležité </w:t>
+      </w:r>
+      <w:r>
+        <w:t>informace,</w:t>
+      </w:r>
+      <w:r>
+        <w:t xml:space="preserve"> aby hrál správně</w:t>
+      </w:r>
+      <w:r>
+        <w:t xml:space="preserve"> a zároveň si mohl procvičovat </w:t>
+      </w:r>
+      <w:r>
+        <w:t xml:space="preserve">svůj </w:t>
+      </w:r>
+      <w:r>
+        <w:t>card counting</w:t>
+      </w:r>
+      <w:r>
+        <w:t xml:space="preserve">. Z logiky věci </w:t>
+      </w:r>
+      <w:r>
+        <w:t>se hráči ke každému tahu zobrazuje právě jeden správný tah</w:t>
+      </w:r>
+      <w:r>
+        <w:t>, protože pouze jeden tah je vždy ten nejlepší.</w:t>
+      </w:r>
     </w:p>
     <w:p>
       <w:pPr>
         <w:pStyle w:val="Nadpis1"/>
       </w:pPr>
-      <w:bookmarkStart w:id="6" w:name="_Toc33996272"/>
+      <w:bookmarkStart w:id="17" w:name="_Toc61634390"/>
       <w:r>
         <w:t>Závěr</w:t>
       </w:r>
-      <w:bookmarkEnd w:id="6"/>
-    </w:p>
-    <w:p>
-      <w:r>
-        <w:t xml:space="preserve">Tato ročníková práce má mnoho zajímavých podkategorií, které skrývají vysoký potenciál. A i když jsme zadání práce splnili, tak je </w:t>
-      </w:r>
-      <w:r>
-        <w:t xml:space="preserve">tu </w:t>
-      </w:r>
-      <w:r>
-        <w:t>prostor pro další vylepšení a kroky k lepšímu pochopení, jak kryptoměny fungují a reagují</w:t>
-      </w:r>
-      <w:r>
-        <w:t xml:space="preserve"> různé podněty. </w:t>
-      </w:r>
-    </w:p>
-    <w:p>
-      <w:r>
-        <w:t xml:space="preserve">Budoucnost aplikace vidíme spíše ve vzdělávacím směru. Určitě muže být aplikace vnímaná jako realtimový simulátor a být obohacena o kupování a prodávání. A tím sloužit začínajícím investorům </w:t>
-      </w:r>
-      <w:r>
-        <w:t>jako pískoviště pro jejich budoucí reálné investice.</w:t>
+      <w:bookmarkEnd w:id="17"/>
+    </w:p>
+    <w:p>
+      <w:r>
+        <w:t xml:space="preserve">Na závěr bych chtěl dodat, že </w:t>
+      </w:r>
+      <w:r>
+        <w:t>mi práce na tomto projektu objasnila mnoh</w:t>
+      </w:r>
+      <w:r>
+        <w:t xml:space="preserve">a </w:t>
+      </w:r>
+      <w:r>
+        <w:t xml:space="preserve">tajemství </w:t>
+      </w:r>
+      <w:r>
+        <w:t>užití matematiky v</w:t>
+      </w:r>
+      <w:r>
+        <w:t> </w:t>
+      </w:r>
+      <w:r>
+        <w:t>kar</w:t>
+      </w:r>
+      <w:r>
+        <w:t>etních hrách</w:t>
+      </w:r>
+      <w:r>
+        <w:t>, které se</w:t>
+      </w:r>
+      <w:r>
+        <w:t xml:space="preserve"> již z principu zdají být čistě náhodné, také jsem se dozvěděl mnoho o</w:t>
+      </w:r>
+      <w:r>
+        <w:t xml:space="preserve"> </w:t>
+      </w:r>
+      <w:r>
+        <w:t>různých</w:t>
+      </w:r>
+      <w:r>
+        <w:t xml:space="preserve"> </w:t>
+      </w:r>
+      <w:r>
+        <w:t>psychologick</w:t>
+      </w:r>
+      <w:r>
+        <w:t xml:space="preserve">ých jevech, které působí na lidi v kasinech. Chtěl bych dodat, že nijak nepodporuji hazard a ani se </w:t>
+      </w:r>
+      <w:r>
+        <w:t>nijak neplánuji v čemkoliv co je s hazardem vzpjato angažovat,</w:t>
+      </w:r>
+      <w:r>
+        <w:t xml:space="preserve"> tuto práci jsem si vybral spíše proto, abych pochopil a do jisté míry se i naučil, jak </w:t>
+      </w:r>
+      <w:r>
+        <w:t>jsou nějací lidé schopný získat v podstatě zaručený zisk</w:t>
+      </w:r>
+      <w:r>
+        <w:t>,</w:t>
+      </w:r>
+      <w:r>
+        <w:t xml:space="preserve"> z</w:t>
+      </w:r>
+      <w:r>
+        <w:t> </w:t>
+      </w:r>
+      <w:r>
+        <w:t>něčeho,</w:t>
+      </w:r>
+      <w:r>
+        <w:t xml:space="preserve"> na čem</w:t>
+      </w:r>
+      <w:r>
+        <w:t xml:space="preserve"> většina</w:t>
+      </w:r>
+      <w:r>
+        <w:t xml:space="preserve"> ostatní</w:t>
+      </w:r>
+      <w:r>
+        <w:t>ch</w:t>
+      </w:r>
+      <w:r>
+        <w:t xml:space="preserve"> lidí pouze</w:t>
+      </w:r>
+      <w:r>
+        <w:t xml:space="preserve"> tratí.</w:t>
+      </w:r>
+    </w:p>
+    <w:p>
+      <w:r>
+        <w:t>.</w:t>
       </w:r>
     </w:p>
     <w:p>
@@ -2014,6 +4788,7 @@
         <w:br w:type="page"/>
       </w:r>
     </w:p>
+    <w:bookmarkStart w:id="18" w:name="_Toc61634391" w:displacedByCustomXml="next"/>
     <w:sdt>
       <w:sdtPr>
         <w:rPr>
@@ -2038,6 +4813,7 @@
           <w:r>
             <w:t>Bibliografie</w:t>
           </w:r>
+          <w:bookmarkEnd w:id="18"/>
         </w:p>
         <w:sdt>
           <w:sdtPr>
@@ -2077,7 +4853,7 @@
                   <w:bCs/>
                   <w:noProof/>
                 </w:rPr>
-                <w:t>[Online] https://cs.wikipedia.org/wiki/Bitcoin.</w:t>
+                <w:t>[Online] https://www.investicniweb.cz/pet-faktoru-ovlivnujicich-cenu-bitcoinu/.</w:t>
               </w:r>
             </w:p>
             <w:p>
@@ -2095,7 +4871,7 @@
                   <w:bCs/>
                   <w:noProof/>
                 </w:rPr>
-                <w:t>2. [Online] https://www.investicniweb.cz/pet-faktoru-ovlivnujicich-cenu-bitcoinu/.</w:t>
+                <w:t>2. [Online] https://www.buybitcoinworldwide.com/how-many-bitcoins-are-there/.</w:t>
               </w:r>
             </w:p>
             <w:p>
@@ -2113,7 +4889,7 @@
                   <w:bCs/>
                   <w:noProof/>
                 </w:rPr>
-                <w:t>3. [Online] https://www.buybitcoinworldwide.com/how-many-bitcoins-are-there/.</w:t>
+                <w:t>3. [Online] https://cs.wikipedia.org/wiki/Bitcoin.</w:t>
               </w:r>
             </w:p>
             <w:p>
@@ -2224,284 +5000,20 @@
       </w:r>
     </w:p>
     <w:p>
-      <w:pPr>
-        <w:pStyle w:val="Seznamobrzk"/>
-        <w:tabs>
-          <w:tab w:val="right" w:leader="dot" w:pos="9062"/>
-        </w:tabs>
-        <w:rPr>
+      <w:r>
+        <w:rPr>
+          <w:b/>
+          <w:bCs/>
           <w:noProof/>
         </w:rPr>
-      </w:pPr>
-      <w:hyperlink w:anchor="_Toc34027468" w:history="1">
-        <w:r>
-          <w:rPr>
-            <w:rStyle w:val="Hypertextovodkaz"/>
-            <w:noProof/>
-          </w:rPr>
-          <w:t>Obrázek 1.- korelace ceny a zájmu</w:t>
-        </w:r>
-        <w:r>
-          <w:rPr>
-            <w:noProof/>
-            <w:webHidden/>
-          </w:rPr>
-          <w:tab/>
-        </w:r>
-        <w:r>
-          <w:rPr>
-            <w:noProof/>
-            <w:webHidden/>
-          </w:rPr>
-          <w:fldChar w:fldCharType="begin"/>
-        </w:r>
-        <w:r>
-          <w:rPr>
-            <w:noProof/>
-            <w:webHidden/>
-          </w:rPr>
-          <w:instrText xml:space="preserve"> PAGEREF _Toc34027468 \h </w:instrText>
-        </w:r>
-        <w:r>
-          <w:rPr>
-            <w:noProof/>
-            <w:webHidden/>
-          </w:rPr>
-        </w:r>
-        <w:r>
-          <w:rPr>
-            <w:noProof/>
-            <w:webHidden/>
-          </w:rPr>
-          <w:fldChar w:fldCharType="separate"/>
-        </w:r>
-        <w:r>
-          <w:rPr>
-            <w:noProof/>
-            <w:webHidden/>
-          </w:rPr>
-          <w:t>7</w:t>
-        </w:r>
-        <w:r>
-          <w:rPr>
-            <w:noProof/>
-            <w:webHidden/>
-          </w:rPr>
-          <w:fldChar w:fldCharType="end"/>
-        </w:r>
-      </w:hyperlink>
-    </w:p>
-    <w:p>
-      <w:pPr>
-        <w:pStyle w:val="Seznamobrzk"/>
-        <w:tabs>
-          <w:tab w:val="right" w:leader="dot" w:pos="9062"/>
-        </w:tabs>
-        <w:rPr>
-          <w:noProof/>
-        </w:rPr>
-      </w:pPr>
-      <w:hyperlink w:anchor="_Toc34027469" w:history="1">
-        <w:r>
-          <w:rPr>
-            <w:rStyle w:val="Hypertextovodkaz"/>
-            <w:noProof/>
-          </w:rPr>
-          <w:t>Obrázek 2. - úvodní pohled na stránku</w:t>
-        </w:r>
-        <w:r>
-          <w:rPr>
-            <w:noProof/>
-            <w:webHidden/>
-          </w:rPr>
-          <w:tab/>
-        </w:r>
-        <w:r>
-          <w:rPr>
-            <w:noProof/>
-            <w:webHidden/>
-          </w:rPr>
-          <w:fldChar w:fldCharType="begin"/>
-        </w:r>
-        <w:r>
-          <w:rPr>
-            <w:noProof/>
-            <w:webHidden/>
-          </w:rPr>
-          <w:instrText xml:space="preserve"> PAGEREF _Toc34027469 \h </w:instrText>
-        </w:r>
-        <w:r>
-          <w:rPr>
-            <w:noProof/>
-            <w:webHidden/>
-          </w:rPr>
-        </w:r>
-        <w:r>
-          <w:rPr>
-            <w:noProof/>
-            <w:webHidden/>
-          </w:rPr>
-          <w:fldChar w:fldCharType="separate"/>
-        </w:r>
-        <w:r>
-          <w:rPr>
-            <w:noProof/>
-            <w:webHidden/>
-          </w:rPr>
-          <w:t>9</w:t>
-        </w:r>
-        <w:r>
-          <w:rPr>
-            <w:noProof/>
-            <w:webHidden/>
-          </w:rPr>
-          <w:fldChar w:fldCharType="end"/>
-        </w:r>
-      </w:hyperlink>
-    </w:p>
-    <w:p>
-      <w:pPr>
-        <w:pStyle w:val="Seznamobrzk"/>
-        <w:tabs>
-          <w:tab w:val="right" w:leader="dot" w:pos="9062"/>
-        </w:tabs>
-        <w:rPr>
-          <w:noProof/>
-        </w:rPr>
-      </w:pPr>
-      <w:hyperlink w:anchor="_Toc34027470" w:history="1">
-        <w:r>
-          <w:rPr>
-            <w:rStyle w:val="Hypertextovodkaz"/>
-            <w:noProof/>
-          </w:rPr>
-          <w:t>Obrázek 3. - struktura zobrazení článků o Bitcoinu</w:t>
-        </w:r>
-        <w:r>
-          <w:rPr>
-            <w:noProof/>
-            <w:webHidden/>
-          </w:rPr>
-          <w:tab/>
-        </w:r>
-        <w:r>
-          <w:rPr>
-            <w:noProof/>
-            <w:webHidden/>
-          </w:rPr>
-          <w:fldChar w:fldCharType="begin"/>
-        </w:r>
-        <w:r>
-          <w:rPr>
-            <w:noProof/>
-            <w:webHidden/>
-          </w:rPr>
-          <w:instrText xml:space="preserve"> PAGEREF _Toc34027470 \h </w:instrText>
-        </w:r>
-        <w:r>
-          <w:rPr>
-            <w:noProof/>
-            <w:webHidden/>
-          </w:rPr>
-        </w:r>
-        <w:r>
-          <w:rPr>
-            <w:noProof/>
-            <w:webHidden/>
-          </w:rPr>
-          <w:fldChar w:fldCharType="separate"/>
-        </w:r>
-        <w:r>
-          <w:rPr>
-            <w:noProof/>
-            <w:webHidden/>
-          </w:rPr>
-          <w:t>10</w:t>
-        </w:r>
-        <w:r>
-          <w:rPr>
-            <w:noProof/>
-            <w:webHidden/>
-          </w:rPr>
-          <w:fldChar w:fldCharType="end"/>
-        </w:r>
-      </w:hyperlink>
-    </w:p>
-    <w:p>
-      <w:pPr>
-        <w:pStyle w:val="Seznamobrzk"/>
-        <w:tabs>
-          <w:tab w:val="right" w:leader="dot" w:pos="9062"/>
-        </w:tabs>
-        <w:rPr>
-          <w:noProof/>
-        </w:rPr>
-      </w:pPr>
-      <w:hyperlink w:anchor="_Toc34027471" w:history="1">
-        <w:r>
-          <w:rPr>
-            <w:rStyle w:val="Hypertextovodkaz"/>
-            <w:noProof/>
-          </w:rPr>
-          <w:t>Obrázek 4. - přehled o indikátorech a jejich úspěšností</w:t>
-        </w:r>
-        <w:r>
-          <w:rPr>
-            <w:noProof/>
-            <w:webHidden/>
-          </w:rPr>
-          <w:tab/>
-        </w:r>
-        <w:r>
-          <w:rPr>
-            <w:noProof/>
-            <w:webHidden/>
-          </w:rPr>
-          <w:fldChar w:fldCharType="begin"/>
-        </w:r>
-        <w:r>
-          <w:rPr>
-            <w:noProof/>
-            <w:webHidden/>
-          </w:rPr>
-          <w:instrText xml:space="preserve"> PAGEREF _Toc34027471 \h </w:instrText>
-        </w:r>
-        <w:r>
-          <w:rPr>
-            <w:noProof/>
-            <w:webHidden/>
-          </w:rPr>
-        </w:r>
-        <w:r>
-          <w:rPr>
-            <w:noProof/>
-            <w:webHidden/>
-          </w:rPr>
-          <w:fldChar w:fldCharType="separate"/>
-        </w:r>
-        <w:r>
-          <w:rPr>
-            <w:noProof/>
-            <w:webHidden/>
-          </w:rPr>
-          <w:t>10</w:t>
-        </w:r>
-        <w:r>
-          <w:rPr>
-            <w:noProof/>
-            <w:webHidden/>
-          </w:rPr>
-          <w:fldChar w:fldCharType="end"/>
-        </w:r>
-      </w:hyperlink>
-    </w:p>
-    <w:p>
+        <w:t>Nenalezena položka seznamu obrázků.</w:t>
+      </w:r>
       <w:r>
         <w:fldChar w:fldCharType="end"/>
       </w:r>
     </w:p>
     <w:sectPr>
-      <w:footerReference w:type="default" r:id="rId13"/>
+      <w:footerReference w:type="default" r:id="rId11"/>
       <w:type w:val="continuous"/>
       <w:pgSz w:w="11906" w:h="16838"/>
       <w:pgMar w:top="1417" w:right="1417" w:bottom="1417" w:left="1417" w:header="708" w:footer="708" w:gutter="0"/>
@@ -3378,7 +5890,6 @@
   <w:style w:type="character" w:default="1" w:styleId="Standardnpsmoodstavce">
     <w:name w:val="Default Paragraph Font"/>
     <w:uiPriority w:val="1"/>
-    <w:semiHidden/>
     <w:unhideWhenUsed/>
   </w:style>
   <w:style w:type="table" w:default="1" w:styleId="Normlntabulka">
@@ -4106,21 +6617,21 @@
     <b:SourceType>DocumentFromInternetSite</b:SourceType>
     <b:Guid>{9A0931F4-83BC-4D70-91B3-33F8214B4CCD}</b:Guid>
     <b:URL>https://www.investicniweb.cz/pet-faktoru-ovlivnujicich-cenu-bitcoinu/</b:URL>
-    <b:RefOrder>2</b:RefOrder>
+    <b:RefOrder>1</b:RefOrder>
   </b:Source>
   <b:Source>
     <b:Tag>htt1</b:Tag>
     <b:SourceType>DocumentFromInternetSite</b:SourceType>
     <b:Guid>{72E2D2B7-BCD9-414C-8346-910124382EE5}</b:Guid>
     <b:URL>https://www.buybitcoinworldwide.com/how-many-bitcoins-are-there/</b:URL>
-    <b:RefOrder>3</b:RefOrder>
+    <b:RefOrder>2</b:RefOrder>
   </b:Source>
   <b:Source>
     <b:Tag>satoshi</b:Tag>
     <b:SourceType>DocumentFromInternetSite</b:SourceType>
     <b:Guid>{E4499E86-6F15-47CD-BB9F-B1E876E87371}</b:Guid>
     <b:URL>https://cs.wikipedia.org/wiki/Bitcoin</b:URL>
-    <b:RefOrder>1</b:RefOrder>
+    <b:RefOrder>3</b:RefOrder>
   </b:Source>
   <b:Source>
     <b:Tag>halving</b:Tag>
@@ -4154,7 +6665,7 @@
 </file>
 
 <file path=customXml/itemProps1.xml><?xml version="1.0" encoding="utf-8"?>
-<ds:datastoreItem xmlns:ds="http://schemas.openxmlformats.org/officeDocument/2006/customXml" ds:itemID="{E176B317-99D5-4DA5-AE2D-C4D2BB098B89}">
+<ds:datastoreItem xmlns:ds="http://schemas.openxmlformats.org/officeDocument/2006/customXml" ds:itemID="{FA42E137-3C57-4984-9FA5-13B54876B487}">
   <ds:schemaRefs>
     <ds:schemaRef ds:uri="http://schemas.openxmlformats.org/officeDocument/2006/bibliography"/>
   </ds:schemaRefs>

</xml_diff>